<commit_message>
making changes to CV
</commit_message>
<xml_diff>
--- a/cv/CV-fran-sept-2020-teaching.docx
+++ b/cv/CV-fran-sept-2020-teaching.docx
@@ -105,6 +105,7 @@
                   <w:rFonts w:ascii="Arial" w:hAnsi="Arial" w:cs="Times New Roman"/>
                   <w:sz w:val="17"/>
                   <w:szCs w:val="17"/>
+                  <w:u w:val="none"/>
                 </w:rPr>
                 <w:t>https://www.franceskaxhakaj.com/</w:t>
               </w:r>
@@ -318,15 +319,7 @@
                 <w:sz w:val="18"/>
                 <w:szCs w:val="18"/>
               </w:rPr>
-              <w:t>2015</w:t>
-            </w:r>
-            <w:r>
-              <w:rPr>
-                <w:rFonts w:ascii="Arial" w:hAnsi="Arial" w:cs="Times New Roman"/>
-                <w:sz w:val="18"/>
-                <w:szCs w:val="18"/>
-              </w:rPr>
-              <w:t xml:space="preserve"> - present</w:t>
+              <w:t>2015 - present</w:t>
             </w:r>
           </w:p>
         </w:tc>
@@ -470,15 +463,7 @@
                 <w:sz w:val="18"/>
                 <w:szCs w:val="18"/>
               </w:rPr>
-              <w:t xml:space="preserve">: </w:t>
-            </w:r>
-            <w:r>
-              <w:rPr>
-                <w:rFonts w:ascii="Arial" w:hAnsi="Arial" w:cs="Times New Roman"/>
-                <w:sz w:val="18"/>
-                <w:szCs w:val="18"/>
-              </w:rPr>
-              <w:t xml:space="preserve">Creating Tools </w:t>
+              <w:t xml:space="preserve">: Creating Tools </w:t>
             </w:r>
             <w:proofErr w:type="gramStart"/>
             <w:r>
@@ -496,23 +481,7 @@
                 <w:sz w:val="18"/>
                 <w:szCs w:val="18"/>
               </w:rPr>
-              <w:t xml:space="preserve"> Support Teachers, Their</w:t>
-            </w:r>
-            <w:r>
-              <w:rPr>
-                <w:rFonts w:ascii="Arial" w:hAnsi="Arial" w:cs="Times New Roman"/>
-                <w:sz w:val="18"/>
-                <w:szCs w:val="18"/>
-              </w:rPr>
-              <w:t xml:space="preserve"> </w:t>
-            </w:r>
-            <w:r>
-              <w:rPr>
-                <w:rFonts w:ascii="Arial" w:hAnsi="Arial" w:cs="Times New Roman"/>
-                <w:sz w:val="18"/>
-                <w:szCs w:val="18"/>
-              </w:rPr>
-              <w:t xml:space="preserve">Teaching And To Help Them Improve </w:t>
+              <w:t xml:space="preserve"> Support Teachers, Their Teaching And To Help Them Improve </w:t>
             </w:r>
             <w:r>
               <w:rPr>
@@ -521,39 +490,7 @@
                 <w:szCs w:val="18"/>
               </w:rPr>
               <w:br/>
-              <w:t xml:space="preserve">                     </w:t>
-            </w:r>
-            <w:r>
-              <w:rPr>
-                <w:rFonts w:ascii="Arial" w:hAnsi="Arial" w:cs="Times New Roman"/>
-                <w:sz w:val="18"/>
-                <w:szCs w:val="18"/>
-              </w:rPr>
-              <w:t>Their</w:t>
-            </w:r>
-            <w:r>
-              <w:rPr>
-                <w:rFonts w:ascii="Arial" w:hAnsi="Arial" w:cs="Times New Roman"/>
-                <w:sz w:val="18"/>
-                <w:szCs w:val="18"/>
-              </w:rPr>
-              <w:t xml:space="preserve"> </w:t>
-            </w:r>
-            <w:r>
-              <w:rPr>
-                <w:rFonts w:ascii="Arial" w:hAnsi="Arial" w:cs="Times New Roman"/>
-                <w:sz w:val="18"/>
-                <w:szCs w:val="18"/>
-              </w:rPr>
-              <w:t>Practices In The Classroom</w:t>
-            </w:r>
-            <w:r>
-              <w:rPr>
-                <w:rFonts w:ascii="Arial" w:hAnsi="Arial" w:cs="Times New Roman"/>
-                <w:sz w:val="18"/>
-                <w:szCs w:val="18"/>
-              </w:rPr>
-              <w:t>.</w:t>
+              <w:t xml:space="preserve">                     Their Practices In The Classroom.</w:t>
             </w:r>
           </w:p>
           <w:p>
@@ -580,15 +517,7 @@
                 <w:sz w:val="18"/>
                 <w:szCs w:val="18"/>
               </w:rPr>
-              <w:t xml:space="preserve">: </w:t>
-            </w:r>
-            <w:r>
-              <w:rPr>
-                <w:rFonts w:ascii="Arial" w:hAnsi="Arial" w:cs="Times New Roman"/>
-                <w:sz w:val="18"/>
-                <w:szCs w:val="18"/>
-              </w:rPr>
-              <w:t>Amy Ogan</w:t>
+              <w:t>: Amy Ogan</w:t>
             </w:r>
           </w:p>
           <w:p>
@@ -1275,6 +1204,7 @@
                   <w:rFonts w:ascii="Arial" w:hAnsi="Arial" w:cs="Times New Roman"/>
                   <w:sz w:val="20"/>
                   <w:szCs w:val="20"/>
+                  <w:u w:val="none"/>
                 </w:rPr>
                 <w:t>Alan J. Perlis Graduate Student Teaching Award</w:t>
               </w:r>
@@ -1703,39 +1633,7 @@
                 <w:sz w:val="18"/>
                 <w:szCs w:val="18"/>
               </w:rPr>
-              <w:t>2011</w:t>
-            </w:r>
-            <w:r>
-              <w:rPr>
-                <w:rFonts w:ascii="Arial" w:hAnsi="Arial" w:cs="Times New Roman"/>
-                <w:sz w:val="18"/>
-                <w:szCs w:val="18"/>
-              </w:rPr>
-              <w:t xml:space="preserve"> </w:t>
-            </w:r>
-            <w:r>
-              <w:rPr>
-                <w:rFonts w:ascii="Arial" w:hAnsi="Arial" w:cs="Times New Roman"/>
-                <w:sz w:val="18"/>
-                <w:szCs w:val="18"/>
-              </w:rPr>
-              <w:t>-</w:t>
-            </w:r>
-            <w:r>
-              <w:rPr>
-                <w:rFonts w:ascii="Arial" w:hAnsi="Arial" w:cs="Times New Roman"/>
-                <w:sz w:val="18"/>
-                <w:szCs w:val="18"/>
-              </w:rPr>
-              <w:t xml:space="preserve"> </w:t>
-            </w:r>
-            <w:r>
-              <w:rPr>
-                <w:rFonts w:ascii="Arial" w:hAnsi="Arial" w:cs="Times New Roman"/>
-                <w:sz w:val="18"/>
-                <w:szCs w:val="18"/>
-              </w:rPr>
-              <w:t>2015</w:t>
+              <w:t>2011 - 2015</w:t>
             </w:r>
           </w:p>
         </w:tc>
@@ -2043,52 +1941,16 @@
                 <w:sz w:val="20"/>
                 <w:szCs w:val="20"/>
               </w:rPr>
-              <w:t>Principles of Computing (15-110)</w:t>
-            </w:r>
-            <w:r>
-              <w:rPr>
-                <w:rFonts w:ascii="Arial" w:hAnsi="Arial" w:cs="Times New Roman"/>
-                <w:b/>
-                <w:sz w:val="20"/>
-                <w:szCs w:val="20"/>
-              </w:rPr>
-              <w:t xml:space="preserve">, </w:t>
-            </w:r>
-            <w:r>
-              <w:rPr>
-                <w:rFonts w:ascii="Arial" w:hAnsi="Arial" w:cs="Times New Roman"/>
-                <w:i/>
-                <w:sz w:val="20"/>
-                <w:szCs w:val="20"/>
-              </w:rPr>
-              <w:t>Summer</w:t>
-            </w:r>
-            <w:r>
-              <w:rPr>
-                <w:rFonts w:ascii="Arial" w:hAnsi="Arial" w:cs="Times New Roman"/>
-                <w:i/>
-                <w:sz w:val="20"/>
-                <w:szCs w:val="20"/>
-              </w:rPr>
-              <w:t xml:space="preserve"> 2</w:t>
-            </w:r>
-            <w:r>
-              <w:rPr>
-                <w:rFonts w:ascii="Arial" w:hAnsi="Arial" w:cs="Times New Roman"/>
-                <w:i/>
-                <w:sz w:val="20"/>
-                <w:szCs w:val="20"/>
-              </w:rPr>
-              <w:t xml:space="preserve"> </w:t>
-            </w:r>
-            <w:r>
-              <w:rPr>
-                <w:rFonts w:ascii="Arial" w:hAnsi="Arial" w:cs="Times New Roman"/>
-                <w:i/>
-                <w:sz w:val="20"/>
-                <w:szCs w:val="20"/>
-              </w:rPr>
-              <w:t>2020</w:t>
+              <w:t xml:space="preserve">Principles of Computing (15-110), </w:t>
+            </w:r>
+            <w:r>
+              <w:rPr>
+                <w:rFonts w:ascii="Arial" w:hAnsi="Arial" w:cs="Times New Roman"/>
+                <w:i/>
+                <w:sz w:val="20"/>
+                <w:szCs w:val="20"/>
+              </w:rPr>
+              <w:t>Summer 2 2020</w:t>
             </w:r>
           </w:p>
           <w:p>
@@ -2630,6 +2492,7 @@
                   <w:b/>
                   <w:sz w:val="20"/>
                   <w:szCs w:val="20"/>
+                  <w:u w:val="none"/>
                 </w:rPr>
                 <w:t>Principles of Computing (15-110)</w:t>
               </w:r>
@@ -2650,25 +2513,7 @@
                 <w:sz w:val="20"/>
                 <w:szCs w:val="20"/>
               </w:rPr>
-              <w:t>Summer</w:t>
-            </w:r>
-            <w:r>
-              <w:rPr>
-                <w:rFonts w:ascii="Arial" w:hAnsi="Arial" w:cs="Times New Roman"/>
-                <w:i/>
-                <w:sz w:val="20"/>
-                <w:szCs w:val="20"/>
-              </w:rPr>
-              <w:t xml:space="preserve"> 2</w:t>
-            </w:r>
-            <w:r>
-              <w:rPr>
-                <w:rFonts w:ascii="Arial" w:hAnsi="Arial" w:cs="Times New Roman"/>
-                <w:i/>
-                <w:sz w:val="20"/>
-                <w:szCs w:val="20"/>
-              </w:rPr>
-              <w:t xml:space="preserve"> 2019</w:t>
+              <w:t>Summer 2 2019</w:t>
             </w:r>
           </w:p>
           <w:p>
@@ -2926,6 +2771,7 @@
                   <w:b/>
                   <w:sz w:val="20"/>
                   <w:szCs w:val="20"/>
+                  <w:u w:val="none"/>
                 </w:rPr>
                 <w:t>User-Centered Research and Evaluation (UCRE)</w:t>
               </w:r>
@@ -3192,15 +3038,7 @@
                 <w:sz w:val="18"/>
                 <w:szCs w:val="18"/>
               </w:rPr>
-              <w:t xml:space="preserve"> and </w:t>
-            </w:r>
-            <w:r>
-              <w:rPr>
-                <w:rFonts w:ascii="Arial" w:hAnsi="Arial" w:cs="Times New Roman"/>
-                <w:sz w:val="18"/>
-                <w:szCs w:val="18"/>
-              </w:rPr>
-              <w:t>graded individual and group work</w:t>
+              <w:t xml:space="preserve"> and graded individual and group work</w:t>
             </w:r>
             <w:r>
               <w:rPr>
@@ -3333,6 +3171,7 @@
                   <w:b/>
                   <w:sz w:val="20"/>
                   <w:szCs w:val="20"/>
+                  <w:u w:val="none"/>
                 </w:rPr>
                 <w:t>Programming Usable Interfaces (PUI)</w:t>
               </w:r>
@@ -3553,25 +3392,7 @@
                 <w:sz w:val="20"/>
                 <w:szCs w:val="20"/>
               </w:rPr>
-              <w:t>Algorithms and Data Structures</w:t>
-            </w:r>
-            <w:r>
-              <w:rPr>
-                <w:rFonts w:ascii="Arial" w:hAnsi="Arial" w:cs="Times New Roman"/>
-                <w:b/>
-                <w:sz w:val="20"/>
-                <w:szCs w:val="20"/>
-              </w:rPr>
-              <w:t xml:space="preserve"> (CS150)</w:t>
-            </w:r>
-            <w:r>
-              <w:rPr>
-                <w:rFonts w:ascii="Arial" w:hAnsi="Arial" w:cs="Times New Roman"/>
-                <w:b/>
-                <w:sz w:val="20"/>
-                <w:szCs w:val="20"/>
-              </w:rPr>
-              <w:t xml:space="preserve">, </w:t>
+              <w:t xml:space="preserve">Algorithms and Data Structures (CS150), </w:t>
             </w:r>
             <w:r>
               <w:rPr>
@@ -3806,16 +3627,7 @@
                 <w:sz w:val="20"/>
                 <w:szCs w:val="20"/>
               </w:rPr>
-              <w:t>Grad research seminar on Second Language Acquisition</w:t>
-            </w:r>
-            <w:r>
-              <w:rPr>
-                <w:rFonts w:ascii="Arial" w:hAnsi="Arial" w:cs="Times New Roman"/>
-                <w:b/>
-                <w:sz w:val="20"/>
-                <w:szCs w:val="20"/>
-              </w:rPr>
-              <w:t xml:space="preserve">, </w:t>
+              <w:t xml:space="preserve">Grad research seminar on Second Language Acquisition, </w:t>
             </w:r>
             <w:r>
               <w:rPr>
@@ -3882,31 +3694,7 @@
                 <w:sz w:val="18"/>
                 <w:szCs w:val="18"/>
               </w:rPr>
-              <w:t>Lecture on my work on ClassInSight and</w:t>
-            </w:r>
-            <w:r>
-              <w:rPr>
-                <w:rFonts w:ascii="Arial" w:hAnsi="Arial" w:cs="Times New Roman"/>
-                <w:sz w:val="18"/>
-                <w:szCs w:val="18"/>
-              </w:rPr>
-              <w:t xml:space="preserve"> using data to help support teacher</w:t>
-            </w:r>
-            <w:r>
-              <w:rPr>
-                <w:rFonts w:ascii="Arial" w:hAnsi="Arial" w:cs="Times New Roman"/>
-                <w:sz w:val="18"/>
-                <w:szCs w:val="18"/>
-              </w:rPr>
-              <w:t xml:space="preserve"> in their</w:t>
-            </w:r>
-            <w:r>
-              <w:rPr>
-                <w:rFonts w:ascii="Arial" w:hAnsi="Arial" w:cs="Times New Roman"/>
-                <w:sz w:val="18"/>
-                <w:szCs w:val="18"/>
-              </w:rPr>
-              <w:t xml:space="preserve"> teaching.</w:t>
+              <w:t>Lecture on my work on ClassInSight and using data to help support teacher in their teaching.</w:t>
             </w:r>
           </w:p>
           <w:p>
@@ -3914,8 +3702,8 @@
               <w:rPr>
                 <w:rFonts w:ascii="Arial" w:hAnsi="Arial" w:cs="Arial"/>
                 <w:b/>
-                <w:sz w:val="14"/>
-                <w:szCs w:val="14"/>
+                <w:sz w:val="16"/>
+                <w:szCs w:val="16"/>
               </w:rPr>
             </w:pPr>
           </w:p>
@@ -3964,6 +3752,7 @@
                   <w:b/>
                   <w:sz w:val="20"/>
                   <w:szCs w:val="20"/>
+                  <w:u w:val="none"/>
                 </w:rPr>
                 <w:t>Programming Usable Interfaces (PUI)</w:t>
               </w:r>
@@ -4029,8 +3818,8 @@
               <w:rPr>
                 <w:rFonts w:ascii="Arial" w:hAnsi="Arial" w:cs="Arial"/>
                 <w:b/>
-                <w:sz w:val="14"/>
-                <w:szCs w:val="14"/>
+                <w:sz w:val="16"/>
+                <w:szCs w:val="16"/>
               </w:rPr>
             </w:pPr>
             <w:r>
@@ -4129,6 +3918,7 @@
                   <w:b/>
                   <w:sz w:val="20"/>
                   <w:szCs w:val="20"/>
+                  <w:u w:val="none"/>
                 </w:rPr>
                 <w:t>Programming Usable Interfaces (PUI)</w:t>
               </w:r>
@@ -4207,15 +3997,7 @@
                 <w:sz w:val="18"/>
                 <w:szCs w:val="18"/>
               </w:rPr>
-              <w:t>Lecture on</w:t>
-            </w:r>
-            <w:r>
-              <w:rPr>
-                <w:rFonts w:ascii="Arial" w:hAnsi="Arial" w:cs="Times New Roman"/>
-                <w:sz w:val="18"/>
-                <w:szCs w:val="18"/>
-              </w:rPr>
-              <w:t xml:space="preserve"> user-centered design methods and examples of their use in my own research.</w:t>
+              <w:t>Lecture on user-centered design methods and examples of their use in my own research.</w:t>
             </w:r>
           </w:p>
           <w:p>
@@ -4629,16 +4411,7 @@
                 <w:sz w:val="20"/>
                 <w:szCs w:val="20"/>
               </w:rPr>
-              <w:t>Undergraduate Independent Study and Research Assistants</w:t>
-            </w:r>
-            <w:r>
-              <w:rPr>
-                <w:rFonts w:ascii="Arial" w:hAnsi="Arial" w:cs="Times New Roman"/>
-                <w:b/>
-                <w:sz w:val="20"/>
-                <w:szCs w:val="20"/>
-              </w:rPr>
-              <w:t xml:space="preserve">, </w:t>
+              <w:t xml:space="preserve">Undergraduate Independent Study and Research Assistants, </w:t>
             </w:r>
             <w:r>
               <w:rPr>
@@ -4667,89 +4440,162 @@
                 <w:sz w:val="18"/>
                 <w:szCs w:val="18"/>
               </w:rPr>
-              <w:t>Mentoring</w:t>
-            </w:r>
-            <w:r>
-              <w:rPr>
-                <w:rFonts w:ascii="Arial" w:hAnsi="Arial" w:cs="Times New Roman"/>
-                <w:sz w:val="18"/>
-                <w:szCs w:val="18"/>
-              </w:rPr>
+              <w:t>Mentoring one undergraduate student in their Independent Study</w:t>
+            </w:r>
+            <w:r>
+              <w:rPr>
+                <w:rFonts w:ascii="Arial" w:hAnsi="Arial" w:cs="Times New Roman"/>
+                <w:sz w:val="18"/>
+                <w:szCs w:val="18"/>
+              </w:rPr>
+              <w:t xml:space="preserve">, </w:t>
+            </w:r>
+            <w:r>
+              <w:rPr>
+                <w:rFonts w:ascii="Arial" w:hAnsi="Arial" w:cs="Times New Roman"/>
+                <w:sz w:val="18"/>
+                <w:szCs w:val="18"/>
+              </w:rPr>
+              <w:t xml:space="preserve">three undergraduate students </w:t>
+            </w:r>
+            <w:r>
+              <w:rPr>
+                <w:rFonts w:ascii="Arial" w:hAnsi="Arial" w:cs="Times New Roman"/>
+                <w:sz w:val="18"/>
+                <w:szCs w:val="18"/>
+              </w:rPr>
+              <w:t xml:space="preserve">and one master student </w:t>
+            </w:r>
+            <w:r>
+              <w:rPr>
+                <w:rFonts w:ascii="Arial" w:hAnsi="Arial" w:cs="Times New Roman"/>
+                <w:sz w:val="18"/>
+                <w:szCs w:val="18"/>
+              </w:rPr>
+              <w:t>as Research Assistants on the ClassInSight project.</w:t>
+            </w:r>
+            <w:r>
               <w:t xml:space="preserve"> </w:t>
             </w:r>
-            <w:r>
-              <w:rPr>
-                <w:rFonts w:ascii="Arial" w:hAnsi="Arial" w:cs="Times New Roman"/>
-                <w:sz w:val="18"/>
-                <w:szCs w:val="18"/>
-              </w:rPr>
-              <w:t>one</w:t>
-            </w:r>
-            <w:r>
-              <w:rPr>
-                <w:rFonts w:ascii="Arial" w:hAnsi="Arial" w:cs="Times New Roman"/>
-                <w:sz w:val="18"/>
-                <w:szCs w:val="18"/>
-              </w:rPr>
-              <w:t xml:space="preserve"> undergraduate student in their Independent Study</w:t>
-            </w:r>
-            <w:r>
-              <w:rPr>
-                <w:rFonts w:ascii="Arial" w:hAnsi="Arial" w:cs="Times New Roman"/>
-                <w:sz w:val="18"/>
-                <w:szCs w:val="18"/>
-              </w:rPr>
-              <w:t xml:space="preserve">, </w:t>
-            </w:r>
-            <w:r>
-              <w:rPr>
-                <w:rFonts w:ascii="Arial" w:hAnsi="Arial" w:cs="Times New Roman"/>
-                <w:sz w:val="18"/>
-                <w:szCs w:val="18"/>
-              </w:rPr>
-              <w:t>three</w:t>
-            </w:r>
-            <w:r>
-              <w:rPr>
-                <w:rFonts w:ascii="Arial" w:hAnsi="Arial" w:cs="Times New Roman"/>
-                <w:sz w:val="18"/>
-                <w:szCs w:val="18"/>
-              </w:rPr>
-              <w:t xml:space="preserve"> undergraduate students </w:t>
-            </w:r>
-            <w:r>
-              <w:rPr>
-                <w:rFonts w:ascii="Arial" w:hAnsi="Arial" w:cs="Times New Roman"/>
-                <w:sz w:val="18"/>
-                <w:szCs w:val="18"/>
-              </w:rPr>
-              <w:t xml:space="preserve">and one master student </w:t>
-            </w:r>
-            <w:r>
-              <w:rPr>
-                <w:rFonts w:ascii="Arial" w:hAnsi="Arial" w:cs="Times New Roman"/>
-                <w:sz w:val="18"/>
-                <w:szCs w:val="18"/>
-              </w:rPr>
-              <w:t>as Research Assistants on the ClassInSight project.</w:t>
-            </w:r>
-            <w:r>
-              <w:t xml:space="preserve"> </w:t>
-            </w:r>
-          </w:p>
-          <w:p>
-            <w:pPr>
-              <w:widowControl w:val="0"/>
-              <w:autoSpaceDE w:val="0"/>
-              <w:autoSpaceDN w:val="0"/>
-              <w:adjustRightInd w:val="0"/>
-              <w:rPr>
-                <w:rFonts w:ascii="Arial" w:hAnsi="Arial" w:cs="Times New Roman"/>
-                <w:b/>
+          </w:p>
+          <w:p>
+            <w:pPr>
+              <w:widowControl w:val="0"/>
+              <w:autoSpaceDE w:val="0"/>
+              <w:autoSpaceDN w:val="0"/>
+              <w:adjustRightInd w:val="0"/>
+              <w:rPr>
+                <w:rFonts w:ascii="Arial" w:hAnsi="Arial" w:cs="Times New Roman"/>
+                <w:b/>
+                <w:sz w:val="16"/>
+                <w:szCs w:val="16"/>
+              </w:rPr>
+            </w:pPr>
+          </w:p>
+        </w:tc>
+      </w:tr>
+      <w:tr>
+        <w:tc>
+          <w:tcPr>
+            <w:tcW w:w="1150" w:type="dxa"/>
+            <w:gridSpan w:val="2"/>
+          </w:tcPr>
+          <w:p>
+            <w:pPr>
+              <w:jc w:val="right"/>
+              <w:rPr>
+                <w:rFonts w:ascii="Arial" w:hAnsi="Arial"/>
+                <w:sz w:val="18"/>
+                <w:szCs w:val="18"/>
+              </w:rPr>
+            </w:pPr>
+          </w:p>
+        </w:tc>
+        <w:tc>
+          <w:tcPr>
+            <w:tcW w:w="8750" w:type="dxa"/>
+            <w:gridSpan w:val="6"/>
+          </w:tcPr>
+          <w:p>
+            <w:pPr>
+              <w:widowControl w:val="0"/>
+              <w:autoSpaceDE w:val="0"/>
+              <w:autoSpaceDN w:val="0"/>
+              <w:adjustRightInd w:val="0"/>
+              <w:rPr>
+                <w:rFonts w:ascii="Arial" w:hAnsi="Arial" w:cs="Times New Roman"/>
+                <w:b/>
+                <w:sz w:val="20"/>
+                <w:szCs w:val="20"/>
+              </w:rPr>
+            </w:pPr>
+            <w:r>
+              <w:rPr>
+                <w:rFonts w:ascii="Arial" w:hAnsi="Arial" w:cs="Times New Roman"/>
+                <w:b/>
+                <w:sz w:val="20"/>
+                <w:szCs w:val="20"/>
+              </w:rPr>
+              <w:t xml:space="preserve">Research Experience for Undergraduates (REU), </w:t>
+            </w:r>
+            <w:r>
+              <w:rPr>
+                <w:rFonts w:ascii="Arial" w:hAnsi="Arial" w:cs="Times New Roman"/>
+                <w:i/>
+                <w:sz w:val="20"/>
+                <w:szCs w:val="20"/>
+              </w:rPr>
+              <w:t>Summer 2020</w:t>
+            </w:r>
+          </w:p>
+          <w:p>
+            <w:pPr>
+              <w:widowControl w:val="0"/>
+              <w:autoSpaceDE w:val="0"/>
+              <w:autoSpaceDN w:val="0"/>
+              <w:adjustRightInd w:val="0"/>
+              <w:rPr>
                 <w:sz w:val="14"/>
                 <w:szCs w:val="14"/>
               </w:rPr>
             </w:pPr>
+            <w:r>
+              <w:rPr>
+                <w:rFonts w:ascii="Arial" w:hAnsi="Arial" w:cs="Times New Roman"/>
+                <w:sz w:val="18"/>
+                <w:szCs w:val="18"/>
+              </w:rPr>
+              <w:t xml:space="preserve">Mentored two undergraduate students in their REU projects (ClassInSight and ProI for </w:t>
+            </w:r>
+            <w:r>
+              <w:rPr>
+                <w:rFonts w:ascii="Arial" w:hAnsi="Arial" w:cs="Times New Roman"/>
+                <w:sz w:val="18"/>
+                <w:szCs w:val="18"/>
+              </w:rPr>
+              <w:t>P</w:t>
+            </w:r>
+            <w:r>
+              <w:rPr>
+                <w:rFonts w:ascii="Arial" w:hAnsi="Arial" w:cs="Times New Roman"/>
+                <w:sz w:val="18"/>
+                <w:szCs w:val="18"/>
+              </w:rPr>
+              <w:t>rofessionals).</w:t>
+            </w:r>
+            <w:r>
+              <w:t xml:space="preserve"> </w:t>
+            </w:r>
+          </w:p>
+          <w:p>
+            <w:pPr>
+              <w:rPr>
+                <w:rFonts w:ascii="Arial" w:hAnsi="Arial" w:cs="Arial"/>
+                <w:b/>
+                <w:sz w:val="16"/>
+                <w:szCs w:val="16"/>
+              </w:rPr>
+            </w:pPr>
           </w:p>
         </w:tc>
       </w:tr>
@@ -4795,34 +4641,25 @@
                 <w:sz w:val="20"/>
                 <w:szCs w:val="20"/>
               </w:rPr>
-              <w:t>Research Experience for Undergraduates (REU</w:t>
-            </w:r>
-            <w:r>
-              <w:rPr>
-                <w:rFonts w:ascii="Arial" w:hAnsi="Arial" w:cs="Times New Roman"/>
-                <w:b/>
-                <w:sz w:val="20"/>
-                <w:szCs w:val="20"/>
-              </w:rPr>
-              <w:t>)</w:t>
-            </w:r>
-            <w:r>
-              <w:rPr>
-                <w:rFonts w:ascii="Arial" w:hAnsi="Arial" w:cs="Times New Roman"/>
-                <w:b/>
-                <w:sz w:val="20"/>
-                <w:szCs w:val="20"/>
-              </w:rPr>
-              <w:t xml:space="preserve">, </w:t>
-            </w:r>
-            <w:r>
-              <w:rPr>
-                <w:rFonts w:ascii="Arial" w:hAnsi="Arial" w:cs="Times New Roman"/>
-                <w:i/>
-                <w:sz w:val="20"/>
-                <w:szCs w:val="20"/>
-              </w:rPr>
-              <w:t>Summer 2020</w:t>
+              <w:t xml:space="preserve">Undergraduate Independent Study and Research Assistants, </w:t>
+            </w:r>
+            <w:r>
+              <w:rPr>
+                <w:rFonts w:ascii="Arial" w:hAnsi="Arial" w:cs="Times New Roman"/>
+                <w:i/>
+                <w:sz w:val="20"/>
+                <w:szCs w:val="20"/>
+              </w:rPr>
+              <w:t xml:space="preserve">Spring </w:t>
+            </w:r>
+            <w:r>
+              <w:rPr>
+                <w:rFonts w:ascii="Arial" w:hAnsi="Arial" w:cs="Times New Roman"/>
+                <w:i/>
+                <w:sz w:val="20"/>
+                <w:szCs w:val="20"/>
+              </w:rPr>
+              <w:t>2020</w:t>
             </w:r>
           </w:p>
           <w:p>
@@ -4842,31 +4679,39 @@
                 <w:sz w:val="18"/>
                 <w:szCs w:val="18"/>
               </w:rPr>
-              <w:t xml:space="preserve">Mentored two undergraduate students in </w:t>
-            </w:r>
-            <w:r>
-              <w:rPr>
-                <w:rFonts w:ascii="Arial" w:hAnsi="Arial" w:cs="Times New Roman"/>
-                <w:sz w:val="18"/>
-                <w:szCs w:val="18"/>
-              </w:rPr>
-              <w:t xml:space="preserve">their REU projects (ClassInSight and ProI for </w:t>
-            </w:r>
-            <w:r>
-              <w:rPr>
-                <w:rFonts w:ascii="Arial" w:hAnsi="Arial" w:cs="Times New Roman"/>
-                <w:sz w:val="18"/>
-                <w:szCs w:val="18"/>
-              </w:rPr>
-              <w:t>P</w:t>
-            </w:r>
-            <w:r>
-              <w:rPr>
-                <w:rFonts w:ascii="Arial" w:hAnsi="Arial" w:cs="Times New Roman"/>
-                <w:sz w:val="18"/>
-                <w:szCs w:val="18"/>
-              </w:rPr>
-              <w:t>rofessionals).</w:t>
+              <w:t xml:space="preserve">Mentored </w:t>
+            </w:r>
+            <w:r>
+              <w:rPr>
+                <w:rFonts w:ascii="Arial" w:hAnsi="Arial" w:cs="Times New Roman"/>
+                <w:sz w:val="18"/>
+                <w:szCs w:val="18"/>
+              </w:rPr>
+              <w:t xml:space="preserve">a master </w:t>
+            </w:r>
+            <w:r>
+              <w:rPr>
+                <w:rFonts w:ascii="Arial" w:hAnsi="Arial" w:cs="Times New Roman"/>
+                <w:sz w:val="18"/>
+                <w:szCs w:val="18"/>
+              </w:rPr>
+              <w:t xml:space="preserve">student in their Independent Study and six undergraduate </w:t>
+            </w:r>
+            <w:r>
+              <w:rPr>
+                <w:rFonts w:ascii="Arial" w:hAnsi="Arial" w:cs="Times New Roman"/>
+                <w:sz w:val="18"/>
+                <w:szCs w:val="18"/>
+              </w:rPr>
+              <w:t xml:space="preserve">and master </w:t>
+            </w:r>
+            <w:r>
+              <w:rPr>
+                <w:rFonts w:ascii="Arial" w:hAnsi="Arial" w:cs="Times New Roman"/>
+                <w:sz w:val="18"/>
+                <w:szCs w:val="18"/>
+              </w:rPr>
+              <w:t>students as Research Assistants on the ClassInSight project.</w:t>
             </w:r>
             <w:r>
               <w:t xml:space="preserve"> </w:t>
@@ -4926,43 +4771,26 @@
                 <w:sz w:val="20"/>
                 <w:szCs w:val="20"/>
               </w:rPr>
-              <w:t>Undergraduate Independent Study and Research Assistants</w:t>
-            </w:r>
-            <w:r>
-              <w:rPr>
-                <w:rFonts w:ascii="Arial" w:hAnsi="Arial" w:cs="Times New Roman"/>
-                <w:b/>
-                <w:sz w:val="20"/>
-                <w:szCs w:val="20"/>
-              </w:rPr>
-              <w:t xml:space="preserve">, </w:t>
-            </w:r>
-            <w:r>
-              <w:rPr>
-                <w:rFonts w:ascii="Arial" w:hAnsi="Arial" w:cs="Times New Roman"/>
-                <w:i/>
-                <w:sz w:val="20"/>
-                <w:szCs w:val="20"/>
-              </w:rPr>
-              <w:t xml:space="preserve">Spring </w:t>
-            </w:r>
-            <w:r>
-              <w:rPr>
-                <w:rFonts w:ascii="Arial" w:hAnsi="Arial" w:cs="Times New Roman"/>
-                <w:i/>
-                <w:sz w:val="20"/>
-                <w:szCs w:val="20"/>
-              </w:rPr>
-              <w:t>2020</w:t>
-            </w:r>
-          </w:p>
-          <w:p>
-            <w:pPr>
-              <w:widowControl w:val="0"/>
-              <w:autoSpaceDE w:val="0"/>
-              <w:autoSpaceDN w:val="0"/>
-              <w:adjustRightInd w:val="0"/>
-              <w:rPr>
+              <w:t xml:space="preserve">Undergraduate Independent Study and Research Assistants, </w:t>
+            </w:r>
+            <w:r>
+              <w:rPr>
+                <w:rFonts w:ascii="Arial" w:hAnsi="Arial" w:cs="Times New Roman"/>
+                <w:i/>
+                <w:sz w:val="20"/>
+                <w:szCs w:val="20"/>
+              </w:rPr>
+              <w:t>Fall 2019</w:t>
+            </w:r>
+          </w:p>
+          <w:p>
+            <w:pPr>
+              <w:widowControl w:val="0"/>
+              <w:autoSpaceDE w:val="0"/>
+              <w:autoSpaceDN w:val="0"/>
+              <w:adjustRightInd w:val="0"/>
+              <w:rPr>
+                <w:rFonts w:ascii="Arial" w:hAnsi="Arial" w:cs="Times New Roman"/>
                 <w:sz w:val="14"/>
                 <w:szCs w:val="14"/>
               </w:rPr>
@@ -4973,51 +4801,56 @@
                 <w:sz w:val="18"/>
                 <w:szCs w:val="18"/>
               </w:rPr>
-              <w:t xml:space="preserve">Mentored </w:t>
-            </w:r>
-            <w:r>
-              <w:rPr>
-                <w:rFonts w:ascii="Arial" w:hAnsi="Arial" w:cs="Times New Roman"/>
-                <w:sz w:val="18"/>
-                <w:szCs w:val="18"/>
-              </w:rPr>
-              <w:t xml:space="preserve">a master </w:t>
-            </w:r>
-            <w:r>
-              <w:rPr>
-                <w:rFonts w:ascii="Arial" w:hAnsi="Arial" w:cs="Times New Roman"/>
-                <w:sz w:val="18"/>
-                <w:szCs w:val="18"/>
-              </w:rPr>
-              <w:t xml:space="preserve">student in their Independent Study and six undergraduate </w:t>
-            </w:r>
-            <w:r>
-              <w:rPr>
-                <w:rFonts w:ascii="Arial" w:hAnsi="Arial" w:cs="Times New Roman"/>
-                <w:sz w:val="18"/>
-                <w:szCs w:val="18"/>
-              </w:rPr>
-              <w:t xml:space="preserve">and master </w:t>
-            </w:r>
-            <w:r>
-              <w:rPr>
-                <w:rFonts w:ascii="Arial" w:hAnsi="Arial" w:cs="Times New Roman"/>
-                <w:sz w:val="18"/>
-                <w:szCs w:val="18"/>
-              </w:rPr>
-              <w:t>students as Research Assistants on the ClassInSight project.</w:t>
-            </w:r>
-            <w:r>
+              <w:t xml:space="preserve">Mentored sixteen </w:t>
+            </w:r>
+            <w:r>
+              <w:rPr>
+                <w:rFonts w:ascii="Arial" w:hAnsi="Arial" w:cs="Times New Roman"/>
+                <w:sz w:val="18"/>
+                <w:szCs w:val="18"/>
+              </w:rPr>
+              <w:t>undergraduates and masters</w:t>
+            </w:r>
+            <w:r>
+              <w:rPr>
+                <w:rFonts w:ascii="Arial" w:hAnsi="Arial" w:cs="Times New Roman"/>
+                <w:sz w:val="18"/>
+                <w:szCs w:val="18"/>
+              </w:rPr>
               <w:t xml:space="preserve"> </w:t>
             </w:r>
+            <w:r>
+              <w:rPr>
+                <w:rFonts w:ascii="Arial" w:hAnsi="Arial" w:cs="Times New Roman"/>
+                <w:sz w:val="18"/>
+                <w:szCs w:val="18"/>
+              </w:rPr>
+              <w:t xml:space="preserve">Research Assistants </w:t>
+            </w:r>
+            <w:r>
+              <w:rPr>
+                <w:rFonts w:ascii="Arial" w:hAnsi="Arial" w:cs="Times New Roman"/>
+                <w:sz w:val="18"/>
+                <w:szCs w:val="18"/>
+              </w:rPr>
+              <w:t xml:space="preserve">students </w:t>
+            </w:r>
+            <w:r>
+              <w:rPr>
+                <w:rFonts w:ascii="Arial" w:hAnsi="Arial" w:cs="Times New Roman"/>
+                <w:sz w:val="18"/>
+                <w:szCs w:val="18"/>
+              </w:rPr>
+              <w:t>on the ClassInSight project.</w:t>
+            </w:r>
           </w:p>
           <w:p>
             <w:pPr>
               <w:rPr>
                 <w:rFonts w:ascii="Arial" w:hAnsi="Arial" w:cs="Arial"/>
                 <w:b/>
-                <w:sz w:val="14"/>
-                <w:szCs w:val="14"/>
+                <w:sz w:val="16"/>
+                <w:szCs w:val="16"/>
               </w:rPr>
             </w:pPr>
           </w:p>
@@ -5053,107 +4886,62 @@
               <w:adjustRightInd w:val="0"/>
               <w:rPr>
                 <w:rFonts w:ascii="Arial" w:hAnsi="Arial" w:cs="Times New Roman"/>
-                <w:b/>
-                <w:sz w:val="20"/>
-                <w:szCs w:val="20"/>
-              </w:rPr>
-            </w:pPr>
-            <w:r>
-              <w:rPr>
-                <w:rFonts w:ascii="Arial" w:hAnsi="Arial" w:cs="Times New Roman"/>
-                <w:b/>
-                <w:sz w:val="20"/>
-                <w:szCs w:val="20"/>
-              </w:rPr>
-              <w:t>Undergraduate Independent Study and Research Assistants</w:t>
-            </w:r>
-            <w:r>
-              <w:rPr>
-                <w:rFonts w:ascii="Arial" w:hAnsi="Arial" w:cs="Times New Roman"/>
-                <w:b/>
-                <w:sz w:val="20"/>
-                <w:szCs w:val="20"/>
-              </w:rPr>
-              <w:t xml:space="preserve">, </w:t>
-            </w:r>
-            <w:r>
-              <w:rPr>
-                <w:rFonts w:ascii="Arial" w:hAnsi="Arial" w:cs="Times New Roman"/>
-                <w:i/>
-                <w:sz w:val="20"/>
-                <w:szCs w:val="20"/>
-              </w:rPr>
-              <w:t>Fall 2019</w:t>
-            </w:r>
-          </w:p>
-          <w:p>
-            <w:pPr>
-              <w:widowControl w:val="0"/>
-              <w:autoSpaceDE w:val="0"/>
-              <w:autoSpaceDN w:val="0"/>
-              <w:adjustRightInd w:val="0"/>
-              <w:rPr>
-                <w:rFonts w:ascii="Arial" w:hAnsi="Arial" w:cs="Times New Roman"/>
-                <w:sz w:val="14"/>
-                <w:szCs w:val="14"/>
-              </w:rPr>
-            </w:pPr>
-            <w:r>
-              <w:rPr>
-                <w:rFonts w:ascii="Arial" w:hAnsi="Arial" w:cs="Times New Roman"/>
-                <w:sz w:val="18"/>
-                <w:szCs w:val="18"/>
-              </w:rPr>
-              <w:t xml:space="preserve">Mentored sixteen </w:t>
-            </w:r>
-            <w:r>
-              <w:rPr>
-                <w:rFonts w:ascii="Arial" w:hAnsi="Arial" w:cs="Times New Roman"/>
-                <w:sz w:val="18"/>
-                <w:szCs w:val="18"/>
-              </w:rPr>
-              <w:t>undergraduates and masters</w:t>
-            </w:r>
-            <w:r>
-              <w:rPr>
-                <w:rFonts w:ascii="Arial" w:hAnsi="Arial" w:cs="Times New Roman"/>
-                <w:sz w:val="18"/>
-                <w:szCs w:val="18"/>
-              </w:rPr>
-              <w:t xml:space="preserve"> </w:t>
-            </w:r>
-            <w:r>
-              <w:rPr>
-                <w:rFonts w:ascii="Arial" w:hAnsi="Arial" w:cs="Times New Roman"/>
-                <w:sz w:val="18"/>
-                <w:szCs w:val="18"/>
-              </w:rPr>
-              <w:t xml:space="preserve">Research Assistants </w:t>
-            </w:r>
-            <w:r>
-              <w:rPr>
-                <w:rFonts w:ascii="Arial" w:hAnsi="Arial" w:cs="Times New Roman"/>
-                <w:sz w:val="18"/>
-                <w:szCs w:val="18"/>
-              </w:rPr>
-              <w:t xml:space="preserve">students </w:t>
-            </w:r>
-            <w:r>
-              <w:rPr>
-                <w:rFonts w:ascii="Arial" w:hAnsi="Arial" w:cs="Times New Roman"/>
-                <w:sz w:val="18"/>
-                <w:szCs w:val="18"/>
-              </w:rPr>
-              <w:t>on the ClassInSight project.</w:t>
-            </w:r>
-          </w:p>
-          <w:p>
-            <w:pPr>
-              <w:rPr>
-                <w:rFonts w:ascii="Arial" w:hAnsi="Arial" w:cs="Arial"/>
-                <w:b/>
-                <w:sz w:val="14"/>
-                <w:szCs w:val="14"/>
+                <w:i/>
+                <w:sz w:val="20"/>
+                <w:szCs w:val="20"/>
+              </w:rPr>
+            </w:pPr>
+            <w:r>
+              <w:rPr>
+                <w:rFonts w:ascii="Arial" w:hAnsi="Arial" w:cs="Times New Roman"/>
+                <w:b/>
+                <w:sz w:val="20"/>
+                <w:szCs w:val="20"/>
+              </w:rPr>
+              <w:t xml:space="preserve">Research Experience for Undergraduates (REU), </w:t>
+            </w:r>
+            <w:r>
+              <w:rPr>
+                <w:rFonts w:ascii="Arial" w:hAnsi="Arial" w:cs="Times New Roman"/>
+                <w:i/>
+                <w:sz w:val="20"/>
+                <w:szCs w:val="20"/>
+              </w:rPr>
+              <w:t>Summer 2019</w:t>
+            </w:r>
+          </w:p>
+          <w:p>
+            <w:pPr>
+              <w:widowControl w:val="0"/>
+              <w:autoSpaceDE w:val="0"/>
+              <w:autoSpaceDN w:val="0"/>
+              <w:adjustRightInd w:val="0"/>
+              <w:rPr>
+                <w:rFonts w:ascii="Arial" w:hAnsi="Arial" w:cs="Times New Roman"/>
+                <w:sz w:val="18"/>
+                <w:szCs w:val="18"/>
+              </w:rPr>
+            </w:pPr>
+            <w:r>
+              <w:rPr>
+                <w:rFonts w:ascii="Arial" w:hAnsi="Arial" w:cs="Times New Roman"/>
+                <w:sz w:val="18"/>
+                <w:szCs w:val="18"/>
+              </w:rPr>
+              <w:t>Mentored five students as they conducted research and software development on ClassInSight.</w:t>
+            </w:r>
+          </w:p>
+          <w:p>
+            <w:pPr>
+              <w:widowControl w:val="0"/>
+              <w:autoSpaceDE w:val="0"/>
+              <w:autoSpaceDN w:val="0"/>
+              <w:adjustRightInd w:val="0"/>
+              <w:rPr>
+                <w:rFonts w:ascii="Arial" w:hAnsi="Arial" w:cs="Times New Roman"/>
+                <w:b/>
+                <w:sz w:val="16"/>
+                <w:szCs w:val="16"/>
               </w:rPr>
             </w:pPr>
           </w:p>
@@ -5201,46 +4989,37 @@
                 <w:sz w:val="20"/>
                 <w:szCs w:val="20"/>
               </w:rPr>
-              <w:t xml:space="preserve">Research Experience for Undergraduates (REU), </w:t>
-            </w:r>
-            <w:r>
-              <w:rPr>
-                <w:rFonts w:ascii="Arial" w:hAnsi="Arial" w:cs="Times New Roman"/>
-                <w:i/>
-                <w:sz w:val="20"/>
-                <w:szCs w:val="20"/>
-              </w:rPr>
-              <w:t xml:space="preserve">Summer </w:t>
-            </w:r>
-            <w:r>
-              <w:rPr>
-                <w:rFonts w:ascii="Arial" w:hAnsi="Arial" w:cs="Times New Roman"/>
-                <w:i/>
-                <w:sz w:val="20"/>
-                <w:szCs w:val="20"/>
-              </w:rPr>
-              <w:t>2019</w:t>
-            </w:r>
-          </w:p>
-          <w:p>
-            <w:pPr>
-              <w:widowControl w:val="0"/>
-              <w:autoSpaceDE w:val="0"/>
-              <w:autoSpaceDN w:val="0"/>
-              <w:adjustRightInd w:val="0"/>
-              <w:rPr>
-                <w:rFonts w:ascii="Arial" w:hAnsi="Arial" w:cs="Times New Roman"/>
-                <w:sz w:val="18"/>
-                <w:szCs w:val="18"/>
-              </w:rPr>
-            </w:pPr>
-            <w:r>
-              <w:rPr>
-                <w:rFonts w:ascii="Arial" w:hAnsi="Arial" w:cs="Times New Roman"/>
-                <w:sz w:val="18"/>
-                <w:szCs w:val="18"/>
-              </w:rPr>
-              <w:t>Mentored five students as they conducted research and software development</w:t>
+              <w:t xml:space="preserve">Undergraduate Independent Study, </w:t>
+            </w:r>
+            <w:r>
+              <w:rPr>
+                <w:rFonts w:ascii="Arial" w:hAnsi="Arial" w:cs="Times New Roman"/>
+                <w:i/>
+                <w:sz w:val="20"/>
+                <w:szCs w:val="20"/>
+              </w:rPr>
+              <w:t>Fall 2018, Spring 2019</w:t>
+            </w:r>
+          </w:p>
+          <w:p>
+            <w:pPr>
+              <w:widowControl w:val="0"/>
+              <w:autoSpaceDE w:val="0"/>
+              <w:autoSpaceDN w:val="0"/>
+              <w:adjustRightInd w:val="0"/>
+              <w:rPr>
+                <w:rFonts w:ascii="Arial" w:hAnsi="Arial" w:cs="Times New Roman"/>
+                <w:sz w:val="18"/>
+                <w:szCs w:val="18"/>
+              </w:rPr>
+            </w:pPr>
+            <w:r>
+              <w:rPr>
+                <w:rFonts w:ascii="Arial" w:hAnsi="Arial" w:cs="Times New Roman"/>
+                <w:sz w:val="18"/>
+                <w:szCs w:val="18"/>
+              </w:rPr>
+              <w:t>Mentored two undergraduate students each semester in their Independent Study projects</w:t>
             </w:r>
             <w:r>
               <w:rPr>
@@ -5261,15 +5040,11 @@
           </w:p>
           <w:p>
             <w:pPr>
-              <w:widowControl w:val="0"/>
-              <w:autoSpaceDE w:val="0"/>
-              <w:autoSpaceDN w:val="0"/>
-              <w:adjustRightInd w:val="0"/>
-              <w:rPr>
-                <w:rFonts w:ascii="Arial" w:hAnsi="Arial" w:cs="Times New Roman"/>
-                <w:b/>
-                <w:sz w:val="20"/>
-                <w:szCs w:val="20"/>
+              <w:rPr>
+                <w:rFonts w:ascii="Arial" w:hAnsi="Arial" w:cs="Arial"/>
+                <w:b/>
+                <w:sz w:val="16"/>
+                <w:szCs w:val="16"/>
               </w:rPr>
             </w:pPr>
           </w:p>
@@ -5285,9 +5060,9 @@
             <w:pPr>
               <w:jc w:val="right"/>
               <w:rPr>
-                <w:rFonts w:ascii="Arial" w:hAnsi="Arial"/>
-                <w:sz w:val="18"/>
-                <w:szCs w:val="18"/>
+                <w:rFonts w:ascii="Arial" w:hAnsi="Arial" w:cs="Times New Roman"/>
+                <w:sz w:val="20"/>
+                <w:szCs w:val="20"/>
               </w:rPr>
             </w:pPr>
           </w:p>
@@ -5317,61 +5092,45 @@
                 <w:sz w:val="20"/>
                 <w:szCs w:val="20"/>
               </w:rPr>
-              <w:t xml:space="preserve">Undergraduate Independent Study, </w:t>
-            </w:r>
-            <w:r>
-              <w:rPr>
-                <w:rFonts w:ascii="Arial" w:hAnsi="Arial" w:cs="Times New Roman"/>
-                <w:i/>
-                <w:sz w:val="20"/>
-                <w:szCs w:val="20"/>
-              </w:rPr>
-              <w:t>Fall 2018, Spring 2019</w:t>
-            </w:r>
-          </w:p>
-          <w:p>
-            <w:pPr>
-              <w:widowControl w:val="0"/>
-              <w:autoSpaceDE w:val="0"/>
-              <w:autoSpaceDN w:val="0"/>
-              <w:adjustRightInd w:val="0"/>
-              <w:rPr>
-                <w:rFonts w:ascii="Arial" w:hAnsi="Arial" w:cs="Times New Roman"/>
-                <w:sz w:val="18"/>
-                <w:szCs w:val="18"/>
-              </w:rPr>
-            </w:pPr>
-            <w:r>
-              <w:rPr>
-                <w:rFonts w:ascii="Arial" w:hAnsi="Arial" w:cs="Times New Roman"/>
-                <w:sz w:val="18"/>
-                <w:szCs w:val="18"/>
-              </w:rPr>
-              <w:t>Mentored two undergraduate students</w:t>
-            </w:r>
-            <w:r>
-              <w:rPr>
-                <w:rFonts w:ascii="Arial" w:hAnsi="Arial" w:cs="Times New Roman"/>
-                <w:sz w:val="18"/>
-                <w:szCs w:val="18"/>
-              </w:rPr>
-              <w:t xml:space="preserve"> each semester</w:t>
-            </w:r>
-            <w:r>
-              <w:rPr>
-                <w:rFonts w:ascii="Arial" w:hAnsi="Arial" w:cs="Times New Roman"/>
-                <w:sz w:val="18"/>
-                <w:szCs w:val="18"/>
-              </w:rPr>
-              <w:t xml:space="preserve"> in their Independent Study projects</w:t>
-            </w:r>
-            <w:r>
-              <w:rPr>
-                <w:rFonts w:ascii="Arial" w:hAnsi="Arial" w:cs="Times New Roman"/>
-                <w:sz w:val="18"/>
-                <w:szCs w:val="18"/>
-              </w:rPr>
-              <w:t xml:space="preserve"> on ClassInSight</w:t>
+              <w:t xml:space="preserve">Research Experience for Undergraduates (REU), </w:t>
+            </w:r>
+            <w:r>
+              <w:rPr>
+                <w:rFonts w:ascii="Arial" w:hAnsi="Arial" w:cs="Times New Roman"/>
+                <w:i/>
+                <w:sz w:val="20"/>
+                <w:szCs w:val="20"/>
+              </w:rPr>
+              <w:t>Summer 2016</w:t>
+            </w:r>
+          </w:p>
+          <w:p>
+            <w:pPr>
+              <w:widowControl w:val="0"/>
+              <w:autoSpaceDE w:val="0"/>
+              <w:autoSpaceDN w:val="0"/>
+              <w:adjustRightInd w:val="0"/>
+              <w:rPr>
+                <w:rFonts w:ascii="Arial" w:hAnsi="Arial" w:cs="Times New Roman"/>
+                <w:sz w:val="18"/>
+                <w:szCs w:val="18"/>
+              </w:rPr>
+            </w:pPr>
+            <w:r>
+              <w:rPr>
+                <w:rFonts w:ascii="Arial" w:hAnsi="Arial" w:cs="Times New Roman"/>
+                <w:sz w:val="18"/>
+                <w:szCs w:val="18"/>
+              </w:rPr>
+              <w:t xml:space="preserve">Mentored five students as they conducted research and software development on </w:t>
+            </w:r>
+            <w:r>
+              <w:rPr>
+                <w:rFonts w:ascii="Arial" w:hAnsi="Arial" w:cs="Times New Roman"/>
+                <w:sz w:val="18"/>
+                <w:szCs w:val="18"/>
+              </w:rPr>
+              <w:t>an Intelligent Tutoring Systems</w:t>
             </w:r>
             <w:r>
               <w:rPr>
@@ -5384,124 +5143,13 @@
           </w:p>
           <w:p>
             <w:pPr>
-              <w:rPr>
-                <w:rFonts w:ascii="Arial" w:hAnsi="Arial" w:cs="Arial"/>
-                <w:b/>
-                <w:sz w:val="14"/>
-                <w:szCs w:val="14"/>
-              </w:rPr>
-            </w:pPr>
-          </w:p>
-        </w:tc>
-      </w:tr>
-      <w:tr>
-        <w:tc>
-          <w:tcPr>
-            <w:tcW w:w="1150" w:type="dxa"/>
-            <w:gridSpan w:val="2"/>
-          </w:tcPr>
-          <w:p>
-            <w:pPr>
-              <w:jc w:val="right"/>
-              <w:rPr>
-                <w:rFonts w:ascii="Arial" w:hAnsi="Arial" w:cs="Times New Roman"/>
-                <w:sz w:val="20"/>
-                <w:szCs w:val="20"/>
-              </w:rPr>
-            </w:pPr>
-          </w:p>
-        </w:tc>
-        <w:tc>
-          <w:tcPr>
-            <w:tcW w:w="8750" w:type="dxa"/>
-            <w:gridSpan w:val="6"/>
-          </w:tcPr>
-          <w:p>
-            <w:pPr>
-              <w:widowControl w:val="0"/>
-              <w:autoSpaceDE w:val="0"/>
-              <w:autoSpaceDN w:val="0"/>
-              <w:adjustRightInd w:val="0"/>
-              <w:rPr>
-                <w:rFonts w:ascii="Arial" w:hAnsi="Arial" w:cs="Times New Roman"/>
-                <w:i/>
-                <w:sz w:val="20"/>
-                <w:szCs w:val="20"/>
-              </w:rPr>
-            </w:pPr>
-            <w:r>
-              <w:rPr>
-                <w:rFonts w:ascii="Arial" w:hAnsi="Arial" w:cs="Times New Roman"/>
-                <w:b/>
-                <w:sz w:val="20"/>
-                <w:szCs w:val="20"/>
-              </w:rPr>
-              <w:t xml:space="preserve">Research Experience for Undergraduates (REU), </w:t>
-            </w:r>
-            <w:r>
-              <w:rPr>
-                <w:rFonts w:ascii="Arial" w:hAnsi="Arial" w:cs="Times New Roman"/>
-                <w:i/>
-                <w:sz w:val="20"/>
-                <w:szCs w:val="20"/>
-              </w:rPr>
-              <w:t>Summer 2016</w:t>
-            </w:r>
-          </w:p>
-          <w:p>
-            <w:pPr>
-              <w:widowControl w:val="0"/>
-              <w:autoSpaceDE w:val="0"/>
-              <w:autoSpaceDN w:val="0"/>
-              <w:adjustRightInd w:val="0"/>
-              <w:rPr>
-                <w:rFonts w:ascii="Arial" w:hAnsi="Arial" w:cs="Times New Roman"/>
-                <w:sz w:val="18"/>
-                <w:szCs w:val="18"/>
-              </w:rPr>
-            </w:pPr>
-            <w:r>
-              <w:rPr>
-                <w:rFonts w:ascii="Arial" w:hAnsi="Arial" w:cs="Times New Roman"/>
-                <w:sz w:val="18"/>
-                <w:szCs w:val="18"/>
-              </w:rPr>
-              <w:t>Mentored five students as they conducted research and software development</w:t>
-            </w:r>
-            <w:r>
-              <w:rPr>
-                <w:rFonts w:ascii="Arial" w:hAnsi="Arial" w:cs="Times New Roman"/>
-                <w:sz w:val="18"/>
-                <w:szCs w:val="18"/>
-              </w:rPr>
-              <w:t xml:space="preserve"> on </w:t>
-            </w:r>
-            <w:r>
-              <w:rPr>
-                <w:rFonts w:ascii="Arial" w:hAnsi="Arial" w:cs="Times New Roman"/>
-                <w:sz w:val="18"/>
-                <w:szCs w:val="18"/>
-              </w:rPr>
-              <w:t>an Intelligent Tutoring Systems</w:t>
-            </w:r>
-            <w:r>
-              <w:rPr>
-                <w:rFonts w:ascii="Arial" w:hAnsi="Arial" w:cs="Times New Roman"/>
-                <w:sz w:val="18"/>
-                <w:szCs w:val="18"/>
-              </w:rPr>
-              <w:t>.</w:t>
-            </w:r>
-          </w:p>
-          <w:p>
-            <w:pPr>
-              <w:widowControl w:val="0"/>
-              <w:autoSpaceDE w:val="0"/>
-              <w:autoSpaceDN w:val="0"/>
-              <w:adjustRightInd w:val="0"/>
-              <w:rPr>
-                <w:sz w:val="14"/>
-                <w:szCs w:val="14"/>
+              <w:widowControl w:val="0"/>
+              <w:autoSpaceDE w:val="0"/>
+              <w:autoSpaceDN w:val="0"/>
+              <w:adjustRightInd w:val="0"/>
+              <w:rPr>
+                <w:sz w:val="16"/>
+                <w:szCs w:val="16"/>
               </w:rPr>
             </w:pPr>
           </w:p>
@@ -5551,6 +5199,7 @@
                   <w:b/>
                   <w:sz w:val="20"/>
                   <w:szCs w:val="20"/>
+                  <w:u w:val="none"/>
                 </w:rPr>
                 <w:t>LearnLab</w:t>
               </w:r>
@@ -5562,6 +5211,7 @@
                   <w:b/>
                   <w:sz w:val="20"/>
                   <w:szCs w:val="20"/>
+                  <w:u w:val="none"/>
                 </w:rPr>
                 <w:t xml:space="preserve"> Summer School at CMU</w:t>
               </w:r>
@@ -5603,15 +5253,7 @@
                 <w:sz w:val="18"/>
                 <w:szCs w:val="18"/>
               </w:rPr>
-              <w:t xml:space="preserve">Supervised small group projects </w:t>
-            </w:r>
-            <w:r>
-              <w:rPr>
-                <w:rFonts w:ascii="Arial" w:hAnsi="Arial" w:cs="Times New Roman"/>
-                <w:sz w:val="18"/>
-                <w:szCs w:val="18"/>
-              </w:rPr>
-              <w:t>in developing Intelligent Tutoring Systems for various domains.</w:t>
+              <w:t>Supervised small group projects in developing Intelligent Tutoring Systems for various domains.</w:t>
             </w:r>
           </w:p>
           <w:p>
@@ -5739,6 +5381,7 @@
                   <w:b/>
                   <w:sz w:val="20"/>
                   <w:szCs w:val="20"/>
+                  <w:u w:val="none"/>
                 </w:rPr>
                 <w:t>Future Faculty Program</w:t>
               </w:r>
@@ -5962,6 +5605,7 @@
                   <w:b/>
                   <w:sz w:val="20"/>
                   <w:szCs w:val="20"/>
+                  <w:u w:val="none"/>
                 </w:rPr>
                 <w:t>Program for Interdisciplinary Education Research (PIER)</w:t>
               </w:r>
@@ -6066,6 +5710,7 @@
                   <w:iCs/>
                   <w:sz w:val="18"/>
                   <w:szCs w:val="18"/>
+                  <w:u w:val="none"/>
                 </w:rPr>
                 <w:t xml:space="preserve">Research </w:t>
               </w:r>
@@ -6077,6 +5722,7 @@
                   <w:iCs/>
                   <w:sz w:val="18"/>
                   <w:szCs w:val="18"/>
+                  <w:u w:val="none"/>
                 </w:rPr>
                 <w:t>M</w:t>
               </w:r>
@@ -6088,6 +5734,7 @@
                   <w:iCs/>
                   <w:sz w:val="18"/>
                   <w:szCs w:val="18"/>
+                  <w:u w:val="none"/>
                 </w:rPr>
                 <w:t xml:space="preserve">ethods for </w:t>
               </w:r>
@@ -6099,6 +5746,7 @@
                   <w:iCs/>
                   <w:sz w:val="18"/>
                   <w:szCs w:val="18"/>
+                  <w:u w:val="none"/>
                 </w:rPr>
                 <w:t>the L</w:t>
               </w:r>
@@ -6110,6 +5758,7 @@
                   <w:iCs/>
                   <w:sz w:val="18"/>
                   <w:szCs w:val="18"/>
+                  <w:u w:val="none"/>
                 </w:rPr>
                 <w:t>earning</w:t>
               </w:r>
@@ -6121,6 +5770,7 @@
                   <w:iCs/>
                   <w:sz w:val="18"/>
                   <w:szCs w:val="18"/>
+                  <w:u w:val="none"/>
                 </w:rPr>
                 <w:t xml:space="preserve"> S</w:t>
               </w:r>
@@ -6132,6 +5782,7 @@
                   <w:iCs/>
                   <w:sz w:val="18"/>
                   <w:szCs w:val="18"/>
+                  <w:u w:val="none"/>
                 </w:rPr>
                 <w:t>cience</w:t>
               </w:r>
@@ -6143,6 +5794,7 @@
                   <w:iCs/>
                   <w:sz w:val="18"/>
                   <w:szCs w:val="18"/>
+                  <w:u w:val="none"/>
                 </w:rPr>
                 <w:t>s</w:t>
               </w:r>
@@ -6154,6 +5806,7 @@
                   <w:iCs/>
                   <w:sz w:val="18"/>
                   <w:szCs w:val="18"/>
+                  <w:u w:val="none"/>
                 </w:rPr>
                 <w:t xml:space="preserve"> (05-748)</w:t>
               </w:r>
@@ -6221,6 +5874,7 @@
                   <w:iCs/>
                   <w:sz w:val="18"/>
                   <w:szCs w:val="18"/>
+                  <w:u w:val="none"/>
                 </w:rPr>
                 <w:t>Personalized Online Learning (05-832)</w:t>
               </w:r>
@@ -6239,8 +5893,8 @@
               <w:rPr>
                 <w:rFonts w:ascii="Arial" w:hAnsi="Arial" w:cs="Arial"/>
                 <w:b/>
-                <w:sz w:val="20"/>
-                <w:szCs w:val="20"/>
+                <w:sz w:val="16"/>
+                <w:szCs w:val="16"/>
                 <w:highlight w:val="yellow"/>
               </w:rPr>
             </w:pPr>
@@ -6294,34 +5948,7 @@
                 <w:sz w:val="20"/>
                 <w:szCs w:val="20"/>
               </w:rPr>
-              <w:t>Computer</w:t>
-            </w:r>
-            <w:r>
-              <w:rPr>
-                <w:rFonts w:ascii="Arial" w:hAnsi="Arial" w:cs="Arial"/>
-                <w:b/>
-                <w:sz w:val="20"/>
-                <w:szCs w:val="20"/>
-              </w:rPr>
-              <w:t xml:space="preserve"> </w:t>
-            </w:r>
-            <w:r>
-              <w:rPr>
-                <w:rFonts w:ascii="Arial" w:hAnsi="Arial" w:cs="Arial"/>
-                <w:b/>
-                <w:sz w:val="20"/>
-                <w:szCs w:val="20"/>
-              </w:rPr>
-              <w:t>Science Pedagogy</w:t>
-            </w:r>
-            <w:r>
-              <w:rPr>
-                <w:rFonts w:ascii="Arial" w:hAnsi="Arial" w:cs="Arial"/>
-                <w:b/>
-                <w:sz w:val="20"/>
-                <w:szCs w:val="20"/>
-              </w:rPr>
-              <w:t xml:space="preserve"> (15-539/15-890)</w:t>
+              <w:t>Computer Science Pedagogy (15-539/15-890)</w:t>
             </w:r>
             <w:r>
               <w:rPr>
@@ -6589,15 +6216,7 @@
                 <w:sz w:val="18"/>
                 <w:szCs w:val="18"/>
               </w:rPr>
-              <w:t xml:space="preserve">: Improving Introductory Computer Programming Instruction by Supporting Conceptual Learning with an </w:t>
-            </w:r>
-            <w:r>
-              <w:rPr>
-                <w:rFonts w:ascii="Arial" w:hAnsi="Arial" w:cs="Times New Roman"/>
-                <w:sz w:val="18"/>
-                <w:szCs w:val="18"/>
-              </w:rPr>
-              <w:t>Intelligent Tutoring System</w:t>
+              <w:t>: Improving Introductory Computer Programming Instruction by Supporting Conceptual Learning with an Intelligent Tutoring System</w:t>
             </w:r>
           </w:p>
           <w:p>
@@ -7014,23 +6633,7 @@
                 <w:sz w:val="18"/>
                 <w:szCs w:val="18"/>
               </w:rPr>
-              <w:t>: Integrati</w:t>
-            </w:r>
-            <w:r>
-              <w:rPr>
-                <w:rFonts w:ascii="Arial" w:hAnsi="Arial" w:cs="Times New Roman"/>
-                <w:sz w:val="18"/>
-                <w:szCs w:val="18"/>
-              </w:rPr>
-              <w:t xml:space="preserve">ng Intelligent Tutoring Systems </w:t>
-            </w:r>
-            <w:r>
-              <w:rPr>
-                <w:rFonts w:ascii="Arial" w:hAnsi="Arial" w:cs="Times New Roman"/>
-                <w:sz w:val="18"/>
-                <w:szCs w:val="18"/>
-              </w:rPr>
-              <w:t>in MOOCs</w:t>
+              <w:t>: Integrating Intelligent Tutoring Systems in MOOCs</w:t>
             </w:r>
             <w:r>
               <w:rPr>
@@ -7181,23 +6784,7 @@
                 <w:sz w:val="18"/>
                 <w:szCs w:val="18"/>
               </w:rPr>
-              <w:t xml:space="preserve">utors </w:t>
-            </w:r>
-            <w:r>
-              <w:rPr>
-                <w:rFonts w:ascii="Arial" w:hAnsi="Arial" w:cs="Times New Roman"/>
-                <w:sz w:val="18"/>
-                <w:szCs w:val="18"/>
-              </w:rPr>
-              <w:t>to support</w:t>
-            </w:r>
-            <w:r>
-              <w:rPr>
-                <w:rFonts w:ascii="Arial" w:hAnsi="Arial" w:cs="Times New Roman"/>
-                <w:sz w:val="18"/>
-                <w:szCs w:val="18"/>
-              </w:rPr>
-              <w:t xml:space="preserve"> geology field projects</w:t>
+              <w:t>utors to support geology field projects</w:t>
             </w:r>
           </w:p>
           <w:p>
@@ -7477,15 +7064,7 @@
                 <w:sz w:val="18"/>
                 <w:szCs w:val="18"/>
               </w:rPr>
-              <w:t>Undergraduate Student Researcher with Dr. Barbara G. Ryder</w:t>
-            </w:r>
-            <w:r>
-              <w:rPr>
-                <w:rFonts w:ascii="Arial" w:hAnsi="Arial" w:cs="Times New Roman"/>
-                <w:sz w:val="18"/>
-                <w:szCs w:val="18"/>
-              </w:rPr>
-              <w:t xml:space="preserve">, </w:t>
+              <w:t xml:space="preserve">Undergraduate Student Researcher with Dr. Barbara G. Ryder, </w:t>
             </w:r>
             <w:r>
               <w:rPr>
@@ -7601,15 +7180,7 @@
                 <w:sz w:val="18"/>
                 <w:szCs w:val="18"/>
               </w:rPr>
-              <w:t>EXCEL Student Researcher with Dr. Chun Wai Liew</w:t>
-            </w:r>
-            <w:r>
-              <w:rPr>
-                <w:rFonts w:ascii="Arial" w:hAnsi="Arial" w:cs="Times New Roman"/>
-                <w:sz w:val="18"/>
-                <w:szCs w:val="18"/>
-              </w:rPr>
-              <w:t xml:space="preserve">, </w:t>
+              <w:t xml:space="preserve">EXCEL Student Researcher with Dr. Chun Wai Liew, </w:t>
             </w:r>
             <w:r>
               <w:rPr>
@@ -7719,15 +7290,7 @@
                 <w:sz w:val="18"/>
                 <w:szCs w:val="18"/>
               </w:rPr>
-              <w:t xml:space="preserve">., </w:t>
-            </w:r>
-            <w:r>
-              <w:rPr>
-                <w:rFonts w:ascii="Arial" w:eastAsia="Times New Roman" w:hAnsi="Arial" w:cs="Arial"/>
-                <w:sz w:val="18"/>
-                <w:szCs w:val="18"/>
-              </w:rPr>
-              <w:t xml:space="preserve">Ogan, A. (2021). ClassInSight for </w:t>
+              <w:t xml:space="preserve">., Ogan, A. (2021). ClassInSight for </w:t>
             </w:r>
             <w:r>
               <w:rPr>
@@ -7911,15 +7474,7 @@
                 <w:sz w:val="18"/>
                 <w:szCs w:val="18"/>
               </w:rPr>
-              <w:t xml:space="preserve">., </w:t>
-            </w:r>
-            <w:r>
-              <w:rPr>
-                <w:rFonts w:ascii="Arial" w:eastAsia="Times New Roman" w:hAnsi="Arial" w:cs="Arial"/>
-                <w:sz w:val="18"/>
-                <w:szCs w:val="18"/>
-              </w:rPr>
-              <w:t xml:space="preserve">Ogan, A., Zimmerman, J. (2021). Reframing PI as ProI: Exploring Opportunities and Barriers for Professional Informatics. </w:t>
+              <w:t xml:space="preserve">., Ogan, A., Zimmerman, J. (2021). Reframing PI as ProI: Exploring Opportunities and Barriers for Professional Informatics. </w:t>
             </w:r>
             <w:r>
               <w:rPr>
@@ -8709,18 +8264,7 @@
                 <w:sz w:val="18"/>
                 <w:szCs w:val="18"/>
               </w:rPr>
-              <w:t xml:space="preserve"> EC-TEL 201</w:t>
-            </w:r>
-            <w:r>
-              <w:rPr>
-                <w:rFonts w:ascii="Arial" w:hAnsi="Arial" w:cs="Times New Roman"/>
-                <w:b/>
-                <w:bCs/>
-                <w:i/>
-                <w:sz w:val="18"/>
-                <w:szCs w:val="18"/>
-              </w:rPr>
-              <w:t>6</w:t>
+              <w:t xml:space="preserve"> EC-TEL 2016</w:t>
             </w:r>
             <w:r>
               <w:rPr>
@@ -9758,40 +9302,31 @@
                 <w:sz w:val="20"/>
                 <w:szCs w:val="20"/>
               </w:rPr>
-              <w:t>Invited panelist on graduate school panel</w:t>
+              <w:t xml:space="preserve">Invited panelist on graduate school panel, </w:t>
             </w:r>
             <w:r>
               <w:rPr>
                 <w:rFonts w:ascii="Arial" w:hAnsi="Arial" w:cs="Arial"/>
                 <w:bCs/>
-                <w:sz w:val="20"/>
-                <w:szCs w:val="20"/>
-              </w:rPr>
-              <w:t xml:space="preserve">, </w:t>
-            </w:r>
-            <w:r>
+                <w:i/>
+                <w:iCs/>
+                <w:sz w:val="20"/>
+                <w:szCs w:val="20"/>
+              </w:rPr>
+              <w:t>Georgetown University</w:t>
+            </w:r>
+          </w:p>
+          <w:p>
+            <w:pPr>
+              <w:widowControl w:val="0"/>
+              <w:autoSpaceDE w:val="0"/>
+              <w:autoSpaceDN w:val="0"/>
+              <w:adjustRightInd w:val="0"/>
               <w:rPr>
                 <w:rFonts w:ascii="Arial" w:hAnsi="Arial" w:cs="Arial"/>
-                <w:bCs/>
-                <w:i/>
-                <w:iCs/>
-                <w:sz w:val="20"/>
-                <w:szCs w:val="20"/>
-              </w:rPr>
-              <w:t>Georgetown University</w:t>
-            </w:r>
-          </w:p>
-          <w:p>
-            <w:pPr>
-              <w:widowControl w:val="0"/>
-              <w:autoSpaceDE w:val="0"/>
-              <w:autoSpaceDN w:val="0"/>
-              <w:adjustRightInd w:val="0"/>
-              <w:rPr>
-                <w:rFonts w:ascii="Arial" w:hAnsi="Arial" w:cs="Arial"/>
-                <w:b/>
-                <w:sz w:val="20"/>
-                <w:szCs w:val="20"/>
+                <w:b/>
+                <w:sz w:val="16"/>
+                <w:szCs w:val="16"/>
               </w:rPr>
             </w:pPr>
           </w:p>
@@ -9884,8 +9419,8 @@
               <w:rPr>
                 <w:rFonts w:ascii="Arial" w:hAnsi="Arial" w:cs="Arial"/>
                 <w:b/>
-                <w:sz w:val="20"/>
-                <w:szCs w:val="20"/>
+                <w:sz w:val="16"/>
+                <w:szCs w:val="16"/>
               </w:rPr>
             </w:pPr>
           </w:p>
@@ -9976,8 +9511,8 @@
               <w:rPr>
                 <w:rFonts w:ascii="Arial" w:hAnsi="Arial" w:cs="Arial"/>
                 <w:b/>
-                <w:sz w:val="20"/>
-                <w:szCs w:val="20"/>
+                <w:sz w:val="16"/>
+                <w:szCs w:val="16"/>
               </w:rPr>
             </w:pPr>
           </w:p>
@@ -10094,8 +9629,8 @@
               <w:rPr>
                 <w:rFonts w:ascii="Arial" w:hAnsi="Arial" w:cs="Arial"/>
                 <w:b/>
-                <w:sz w:val="14"/>
-                <w:szCs w:val="14"/>
+                <w:sz w:val="16"/>
+                <w:szCs w:val="16"/>
               </w:rPr>
             </w:pPr>
           </w:p>
@@ -10176,30 +9711,19 @@
                 <w:sz w:val="20"/>
                 <w:szCs w:val="20"/>
               </w:rPr>
-              <w:t>SIGCSE 201</w:t>
-            </w:r>
-            <w:r>
-              <w:rPr>
-                <w:rFonts w:ascii="Arial" w:hAnsi="Arial" w:cs="Arial"/>
-                <w:bCs/>
-                <w:i/>
-                <w:iCs/>
-                <w:sz w:val="20"/>
-                <w:szCs w:val="20"/>
-              </w:rPr>
-              <w:t xml:space="preserve">8 </w:t>
-            </w:r>
-          </w:p>
-          <w:p>
-            <w:pPr>
-              <w:widowControl w:val="0"/>
-              <w:autoSpaceDE w:val="0"/>
-              <w:autoSpaceDN w:val="0"/>
-              <w:adjustRightInd w:val="0"/>
-              <w:rPr>
-                <w:rFonts w:ascii="Arial" w:hAnsi="Arial" w:cs="Times New Roman"/>
-                <w:sz w:val="20"/>
-                <w:szCs w:val="20"/>
+              <w:t xml:space="preserve">SIGCSE 2018 </w:t>
+            </w:r>
+          </w:p>
+          <w:p>
+            <w:pPr>
+              <w:widowControl w:val="0"/>
+              <w:autoSpaceDE w:val="0"/>
+              <w:autoSpaceDN w:val="0"/>
+              <w:adjustRightInd w:val="0"/>
+              <w:rPr>
+                <w:rFonts w:ascii="Arial" w:hAnsi="Arial" w:cs="Times New Roman"/>
+                <w:sz w:val="16"/>
+                <w:szCs w:val="16"/>
               </w:rPr>
             </w:pPr>
           </w:p>
@@ -10258,15 +9782,7 @@
                 <w:sz w:val="20"/>
                 <w:szCs w:val="20"/>
               </w:rPr>
-              <w:t>Organizer and Moderator</w:t>
-            </w:r>
-            <w:r>
-              <w:rPr>
-                <w:rFonts w:ascii="Arial" w:hAnsi="Arial" w:cs="Times New Roman"/>
-                <w:sz w:val="20"/>
-                <w:szCs w:val="20"/>
-              </w:rPr>
-              <w:t xml:space="preserve"> in the </w:t>
+              <w:t xml:space="preserve">Organizer and Moderator in the </w:t>
             </w:r>
             <w:r>
               <w:rPr>
@@ -10444,25 +9960,7 @@
                 <w:sz w:val="20"/>
                 <w:szCs w:val="20"/>
               </w:rPr>
-              <w:t xml:space="preserve">Director </w:t>
-            </w:r>
-            <w:r>
-              <w:rPr>
-                <w:rFonts w:ascii="Arial" w:hAnsi="Arial" w:cs="Times New Roman"/>
-                <w:b/>
-                <w:sz w:val="20"/>
-                <w:szCs w:val="20"/>
-              </w:rPr>
-              <w:t xml:space="preserve">and founder </w:t>
-            </w:r>
-            <w:r>
-              <w:rPr>
-                <w:rFonts w:ascii="Arial" w:hAnsi="Arial" w:cs="Times New Roman"/>
-                <w:b/>
-                <w:sz w:val="20"/>
-                <w:szCs w:val="20"/>
-              </w:rPr>
-              <w:t>of the Community for Teaching and CS Education at CMU</w:t>
+              <w:t>Director and founder of the Community for Teaching and CS Education at CMU</w:t>
             </w:r>
             <w:r>
               <w:rPr>
@@ -10502,91 +10000,19 @@
                 <w:sz w:val="18"/>
                 <w:szCs w:val="18"/>
               </w:rPr>
-              <w:t>Work</w:t>
-            </w:r>
-            <w:r>
-              <w:rPr>
-                <w:rFonts w:ascii="Arial" w:hAnsi="Arial" w:cs="Times New Roman"/>
-                <w:sz w:val="18"/>
-                <w:szCs w:val="18"/>
-              </w:rPr>
-              <w:t>ing with teaching professors</w:t>
-            </w:r>
-            <w:r>
-              <w:rPr>
-                <w:rFonts w:ascii="Arial" w:hAnsi="Arial" w:cs="Times New Roman"/>
-                <w:sz w:val="18"/>
-                <w:szCs w:val="18"/>
-              </w:rPr>
-              <w:t xml:space="preserve"> </w:t>
-            </w:r>
-            <w:r>
-              <w:rPr>
-                <w:rFonts w:ascii="Arial" w:hAnsi="Arial" w:cs="Times New Roman"/>
-                <w:sz w:val="18"/>
-                <w:szCs w:val="18"/>
-              </w:rPr>
-              <w:t xml:space="preserve">and students </w:t>
-            </w:r>
-            <w:r>
-              <w:rPr>
-                <w:rFonts w:ascii="Arial" w:hAnsi="Arial" w:cs="Times New Roman"/>
-                <w:sz w:val="18"/>
-                <w:szCs w:val="18"/>
-              </w:rPr>
-              <w:t xml:space="preserve">to build and develop a community </w:t>
-            </w:r>
-            <w:r>
-              <w:rPr>
-                <w:rFonts w:ascii="Arial" w:hAnsi="Arial" w:cs="Times New Roman"/>
-                <w:sz w:val="18"/>
-                <w:szCs w:val="18"/>
-              </w:rPr>
-              <w:t xml:space="preserve">at CMU </w:t>
-            </w:r>
-            <w:r>
-              <w:rPr>
-                <w:rFonts w:ascii="Arial" w:hAnsi="Arial" w:cs="Times New Roman"/>
-                <w:sz w:val="18"/>
-                <w:szCs w:val="18"/>
-              </w:rPr>
-              <w:t>for faculty and students</w:t>
-            </w:r>
-            <w:r>
-              <w:rPr>
-                <w:rFonts w:ascii="Arial" w:hAnsi="Arial" w:cs="Times New Roman"/>
-                <w:sz w:val="18"/>
-                <w:szCs w:val="18"/>
-              </w:rPr>
-              <w:t xml:space="preserve"> who are</w:t>
-            </w:r>
-            <w:r>
-              <w:rPr>
-                <w:rFonts w:ascii="Arial" w:hAnsi="Arial" w:cs="Times New Roman"/>
-                <w:sz w:val="18"/>
-                <w:szCs w:val="18"/>
-              </w:rPr>
-              <w:t xml:space="preserve"> </w:t>
-            </w:r>
-            <w:r>
-              <w:rPr>
-                <w:rFonts w:ascii="Arial" w:hAnsi="Arial" w:cs="Times New Roman"/>
-                <w:sz w:val="18"/>
-                <w:szCs w:val="18"/>
-              </w:rPr>
-              <w:t>interested in teaching and CS Education</w:t>
-            </w:r>
-          </w:p>
-          <w:p>
-            <w:pPr>
-              <w:widowControl w:val="0"/>
-              <w:autoSpaceDE w:val="0"/>
-              <w:autoSpaceDN w:val="0"/>
-              <w:adjustRightInd w:val="0"/>
-              <w:rPr>
-                <w:rFonts w:ascii="Arial" w:hAnsi="Arial" w:cs="Times New Roman"/>
-                <w:sz w:val="14"/>
-                <w:szCs w:val="14"/>
+              <w:t>Working with teaching professors and students to build and develop a community at CMU for faculty and students who are interested in teaching and CS Education</w:t>
+            </w:r>
+          </w:p>
+          <w:p>
+            <w:pPr>
+              <w:widowControl w:val="0"/>
+              <w:autoSpaceDE w:val="0"/>
+              <w:autoSpaceDN w:val="0"/>
+              <w:adjustRightInd w:val="0"/>
+              <w:rPr>
+                <w:rFonts w:ascii="Arial" w:hAnsi="Arial" w:cs="Times New Roman"/>
+                <w:sz w:val="16"/>
+                <w:szCs w:val="16"/>
               </w:rPr>
             </w:pPr>
           </w:p>
@@ -10656,35 +10082,19 @@
                 <w:sz w:val="20"/>
                 <w:szCs w:val="20"/>
               </w:rPr>
+              <w:t>, leader and in organizing committee</w:t>
+            </w:r>
+            <w:r>
+              <w:rPr>
+                <w:rFonts w:ascii="Arial" w:hAnsi="Arial" w:cs="Times New Roman"/>
+                <w:sz w:val="20"/>
+                <w:szCs w:val="20"/>
+              </w:rPr>
               <w:t xml:space="preserve">, </w:t>
             </w:r>
             <w:r>
               <w:rPr>
                 <w:rFonts w:ascii="Arial" w:hAnsi="Arial" w:cs="Times New Roman"/>
-                <w:sz w:val="20"/>
-                <w:szCs w:val="20"/>
-              </w:rPr>
-              <w:t xml:space="preserve">leader and in </w:t>
-            </w:r>
-            <w:r>
-              <w:rPr>
-                <w:rFonts w:ascii="Arial" w:hAnsi="Arial" w:cs="Times New Roman"/>
-                <w:sz w:val="20"/>
-                <w:szCs w:val="20"/>
-              </w:rPr>
-              <w:t>organizing committee</w:t>
-            </w:r>
-            <w:r>
-              <w:rPr>
-                <w:rFonts w:ascii="Arial" w:hAnsi="Arial" w:cs="Times New Roman"/>
-                <w:sz w:val="20"/>
-                <w:szCs w:val="20"/>
-              </w:rPr>
-              <w:t xml:space="preserve">, </w:t>
-            </w:r>
-            <w:r>
-              <w:rPr>
-                <w:rFonts w:ascii="Arial" w:hAnsi="Arial" w:cs="Times New Roman"/>
                 <w:i/>
                 <w:iCs/>
                 <w:sz w:val="20"/>
@@ -10710,8 +10120,8 @@
               <w:rPr>
                 <w:rFonts w:ascii="Arial" w:hAnsi="Arial" w:cs="Times New Roman"/>
                 <w:b/>
-                <w:sz w:val="14"/>
-                <w:szCs w:val="14"/>
+                <w:sz w:val="16"/>
+                <w:szCs w:val="16"/>
               </w:rPr>
             </w:pPr>
           </w:p>
@@ -10842,8 +10252,8 @@
               <w:rPr>
                 <w:rFonts w:ascii="Arial" w:hAnsi="Arial" w:cs="Times New Roman"/>
                 <w:b/>
-                <w:sz w:val="14"/>
-                <w:szCs w:val="14"/>
+                <w:sz w:val="16"/>
+                <w:szCs w:val="16"/>
               </w:rPr>
             </w:pPr>
           </w:p>
@@ -10913,15 +10323,7 @@
                 <w:sz w:val="20"/>
                 <w:szCs w:val="20"/>
               </w:rPr>
-              <w:t xml:space="preserve">President </w:t>
-            </w:r>
-            <w:r>
-              <w:rPr>
-                <w:rFonts w:ascii="Arial" w:hAnsi="Arial" w:cs="Times New Roman"/>
-                <w:sz w:val="20"/>
-                <w:szCs w:val="20"/>
-              </w:rPr>
-              <w:t>,</w:t>
+              <w:t>President ,</w:t>
             </w:r>
             <w:proofErr w:type="gramEnd"/>
             <w:r>
@@ -10975,8 +10377,8 @@
               <w:adjustRightInd w:val="0"/>
               <w:rPr>
                 <w:rFonts w:ascii="Arial" w:hAnsi="Arial" w:cs="Times New Roman"/>
-                <w:sz w:val="14"/>
-                <w:szCs w:val="14"/>
+                <w:sz w:val="16"/>
+                <w:szCs w:val="16"/>
               </w:rPr>
             </w:pPr>
           </w:p>
@@ -11232,27 +10634,19 @@
                 <w:sz w:val="20"/>
                 <w:szCs w:val="20"/>
               </w:rPr>
+              <w:t xml:space="preserve"> HCII</w:t>
+            </w:r>
+            <w:r>
+              <w:rPr>
+                <w:rFonts w:ascii="Arial" w:hAnsi="Arial" w:cs="Times New Roman"/>
+                <w:sz w:val="20"/>
+                <w:szCs w:val="20"/>
+              </w:rPr>
               <w:t xml:space="preserve"> </w:t>
             </w:r>
             <w:r>
               <w:rPr>
                 <w:rFonts w:ascii="Arial" w:hAnsi="Arial" w:cs="Times New Roman"/>
-                <w:sz w:val="20"/>
-                <w:szCs w:val="20"/>
-              </w:rPr>
-              <w:t>HCII</w:t>
-            </w:r>
-            <w:r>
-              <w:rPr>
-                <w:rFonts w:ascii="Arial" w:hAnsi="Arial" w:cs="Times New Roman"/>
-                <w:sz w:val="20"/>
-                <w:szCs w:val="20"/>
-              </w:rPr>
-              <w:t xml:space="preserve"> </w:t>
-            </w:r>
-            <w:r>
-              <w:rPr>
-                <w:rFonts w:ascii="Arial" w:hAnsi="Arial" w:cs="Times New Roman"/>
                 <w:b/>
                 <w:sz w:val="20"/>
                 <w:szCs w:val="20"/>
@@ -11268,8 +10662,8 @@
               <w:adjustRightInd w:val="0"/>
               <w:rPr>
                 <w:rFonts w:ascii="Arial" w:hAnsi="Arial" w:cs="Times New Roman"/>
-                <w:sz w:val="14"/>
-                <w:szCs w:val="14"/>
+                <w:sz w:val="16"/>
+                <w:szCs w:val="16"/>
               </w:rPr>
             </w:pPr>
           </w:p>
@@ -11338,27 +10732,19 @@
                 <w:sz w:val="20"/>
                 <w:szCs w:val="20"/>
               </w:rPr>
+              <w:t xml:space="preserve"> HCII</w:t>
+            </w:r>
+            <w:r>
+              <w:rPr>
+                <w:rFonts w:ascii="Arial" w:hAnsi="Arial" w:cs="Times New Roman"/>
+                <w:sz w:val="20"/>
+                <w:szCs w:val="20"/>
+              </w:rPr>
               <w:t xml:space="preserve"> </w:t>
             </w:r>
             <w:r>
               <w:rPr>
                 <w:rFonts w:ascii="Arial" w:hAnsi="Arial" w:cs="Times New Roman"/>
-                <w:sz w:val="20"/>
-                <w:szCs w:val="20"/>
-              </w:rPr>
-              <w:t>HCII</w:t>
-            </w:r>
-            <w:r>
-              <w:rPr>
-                <w:rFonts w:ascii="Arial" w:hAnsi="Arial" w:cs="Times New Roman"/>
-                <w:sz w:val="20"/>
-                <w:szCs w:val="20"/>
-              </w:rPr>
-              <w:t xml:space="preserve"> </w:t>
-            </w:r>
-            <w:r>
-              <w:rPr>
-                <w:rFonts w:ascii="Arial" w:hAnsi="Arial" w:cs="Times New Roman"/>
                 <w:b/>
                 <w:sz w:val="20"/>
                 <w:szCs w:val="20"/>
@@ -11374,8 +10760,8 @@
               <w:adjustRightInd w:val="0"/>
               <w:rPr>
                 <w:rFonts w:ascii="Arial" w:hAnsi="Arial" w:cs="Times New Roman"/>
-                <w:sz w:val="14"/>
-                <w:szCs w:val="14"/>
+                <w:sz w:val="16"/>
+                <w:szCs w:val="16"/>
               </w:rPr>
             </w:pPr>
           </w:p>
@@ -11494,8 +10880,8 @@
               <w:adjustRightInd w:val="0"/>
               <w:rPr>
                 <w:rFonts w:ascii="Arial" w:hAnsi="Arial" w:cs="Times New Roman"/>
-                <w:sz w:val="14"/>
-                <w:szCs w:val="14"/>
+                <w:sz w:val="16"/>
+                <w:szCs w:val="16"/>
               </w:rPr>
             </w:pPr>
           </w:p>
@@ -11596,8 +10982,8 @@
               <w:adjustRightInd w:val="0"/>
               <w:rPr>
                 <w:rFonts w:ascii="Arial" w:hAnsi="Arial" w:cs="Times New Roman"/>
-                <w:sz w:val="14"/>
-                <w:szCs w:val="14"/>
+                <w:sz w:val="16"/>
+                <w:szCs w:val="16"/>
               </w:rPr>
             </w:pPr>
           </w:p>
@@ -11752,8 +11138,8 @@
               <w:ind w:right="72"/>
               <w:rPr>
                 <w:rFonts w:ascii="Arial" w:hAnsi="Arial" w:cs="Times New Roman"/>
-                <w:sz w:val="20"/>
-                <w:szCs w:val="20"/>
+                <w:sz w:val="18"/>
+                <w:szCs w:val="18"/>
               </w:rPr>
             </w:pPr>
           </w:p>

</xml_diff>

<commit_message>
final cv before job apps
</commit_message>
<xml_diff>
--- a/cv/CV-fran-sept-2020-teaching.docx
+++ b/cv/CV-fran-sept-2020-teaching.docx
@@ -2153,7 +2153,23 @@
                 <w:sz w:val="18"/>
                 <w:szCs w:val="18"/>
               </w:rPr>
-              <w:t>Lead daily lectures over Zoom (~80 students)</w:t>
+              <w:t>Lead daily lectures over Zoom (</w:t>
+            </w:r>
+            <w:r>
+              <w:rPr>
+                <w:rFonts w:ascii="Arial" w:hAnsi="Arial" w:cs="Times New Roman"/>
+                <w:sz w:val="18"/>
+                <w:szCs w:val="18"/>
+              </w:rPr>
+              <w:t>71</w:t>
+            </w:r>
+            <w:r>
+              <w:rPr>
+                <w:rFonts w:ascii="Arial" w:hAnsi="Arial" w:cs="Times New Roman"/>
+                <w:sz w:val="18"/>
+                <w:szCs w:val="18"/>
+              </w:rPr>
+              <w:t xml:space="preserve"> students)</w:t>
             </w:r>
             <w:r>
               <w:rPr>
@@ -2254,6 +2270,57 @@
               </w:rPr>
               <w:t>.</w:t>
             </w:r>
+          </w:p>
+          <w:p>
+            <w:pPr>
+              <w:pStyle w:val="ListParagraph"/>
+              <w:widowControl w:val="0"/>
+              <w:numPr>
+                <w:ilvl w:val="0"/>
+                <w:numId w:val="7"/>
+              </w:numPr>
+              <w:autoSpaceDE w:val="0"/>
+              <w:autoSpaceDN w:val="0"/>
+              <w:adjustRightInd w:val="0"/>
+              <w:ind w:left="261" w:hanging="180"/>
+              <w:rPr>
+                <w:rFonts w:ascii="Arial" w:hAnsi="Arial" w:cs="Times New Roman"/>
+                <w:sz w:val="18"/>
+                <w:szCs w:val="18"/>
+              </w:rPr>
+            </w:pPr>
+            <w:r>
+              <w:rPr>
+                <w:rFonts w:ascii="Arial" w:hAnsi="Arial" w:cs="Times New Roman"/>
+                <w:sz w:val="18"/>
+                <w:szCs w:val="18"/>
+              </w:rPr>
+              <w:t>Xhakaj Overall Evaluation: 4.</w:t>
+            </w:r>
+            <w:r>
+              <w:rPr>
+                <w:rFonts w:ascii="Arial" w:hAnsi="Arial" w:cs="Times New Roman"/>
+                <w:sz w:val="18"/>
+                <w:szCs w:val="18"/>
+              </w:rPr>
+              <w:t>56</w:t>
+            </w:r>
+            <w:r>
+              <w:rPr>
+                <w:rFonts w:ascii="Arial" w:hAnsi="Arial" w:cs="Times New Roman"/>
+                <w:sz w:val="18"/>
+                <w:szCs w:val="18"/>
+              </w:rPr>
+              <w:t>/5</w:t>
+            </w:r>
+            <w:r>
+              <w:rPr>
+                <w:rFonts w:ascii="Arial" w:hAnsi="Arial" w:cs="Times New Roman"/>
+                <w:sz w:val="18"/>
+                <w:szCs w:val="18"/>
+              </w:rPr>
+              <w:t>.0</w:t>
+            </w:r>
             <w:r>
               <w:rPr>
                 <w:rFonts w:ascii="Arial" w:hAnsi="Arial" w:cs="Times New Roman"/>
@@ -2514,6 +2581,14 @@
                 <w:sz w:val="18"/>
                 <w:szCs w:val="18"/>
               </w:rPr>
+              <w:t xml:space="preserve">(7 students) </w:t>
+            </w:r>
+            <w:r>
+              <w:rPr>
+                <w:rFonts w:ascii="Arial" w:hAnsi="Arial" w:cs="Times New Roman"/>
+                <w:sz w:val="18"/>
+                <w:szCs w:val="18"/>
+              </w:rPr>
               <w:t>on</w:t>
             </w:r>
             <w:r>
@@ -2539,6 +2614,41 @@
                 <w:szCs w:val="18"/>
               </w:rPr>
               <w:t>.</w:t>
+            </w:r>
+          </w:p>
+          <w:p>
+            <w:pPr>
+              <w:pStyle w:val="ListParagraph"/>
+              <w:widowControl w:val="0"/>
+              <w:numPr>
+                <w:ilvl w:val="0"/>
+                <w:numId w:val="9"/>
+              </w:numPr>
+              <w:autoSpaceDE w:val="0"/>
+              <w:autoSpaceDN w:val="0"/>
+              <w:adjustRightInd w:val="0"/>
+              <w:ind w:left="254" w:hanging="180"/>
+              <w:rPr>
+                <w:rFonts w:ascii="Arial" w:hAnsi="Arial" w:cs="Times New Roman"/>
+                <w:sz w:val="18"/>
+                <w:szCs w:val="18"/>
+              </w:rPr>
+            </w:pPr>
+            <w:r>
+              <w:rPr>
+                <w:rFonts w:ascii="Arial" w:hAnsi="Arial" w:cs="Times New Roman"/>
+                <w:sz w:val="18"/>
+                <w:szCs w:val="18"/>
+              </w:rPr>
+              <w:t>Xhakaj Overall Evaluation: 4.4/5</w:t>
+            </w:r>
+            <w:r>
+              <w:rPr>
+                <w:rFonts w:ascii="Arial" w:hAnsi="Arial" w:cs="Times New Roman"/>
+                <w:sz w:val="18"/>
+                <w:szCs w:val="18"/>
+              </w:rPr>
+              <w:t>.0</w:t>
             </w:r>
           </w:p>
           <w:p>
@@ -2764,7 +2874,23 @@
                 <w:sz w:val="18"/>
                 <w:szCs w:val="18"/>
               </w:rPr>
-              <w:t>(~50 students)</w:t>
+              <w:t>(</w:t>
+            </w:r>
+            <w:r>
+              <w:rPr>
+                <w:rFonts w:ascii="Arial" w:hAnsi="Arial" w:cs="Times New Roman"/>
+                <w:sz w:val="18"/>
+                <w:szCs w:val="18"/>
+              </w:rPr>
+              <w:t>49</w:t>
+            </w:r>
+            <w:r>
+              <w:rPr>
+                <w:rFonts w:ascii="Arial" w:hAnsi="Arial" w:cs="Times New Roman"/>
+                <w:sz w:val="18"/>
+                <w:szCs w:val="18"/>
+              </w:rPr>
+              <w:t xml:space="preserve"> students)</w:t>
             </w:r>
             <w:r>
               <w:rPr>
@@ -2808,7 +2934,15 @@
                 <w:sz w:val="18"/>
                 <w:szCs w:val="18"/>
               </w:rPr>
-              <w:t>Designed exam questions,</w:t>
+              <w:t>Designed exam questions</w:t>
+            </w:r>
+            <w:r>
+              <w:rPr>
+                <w:rFonts w:ascii="Arial" w:hAnsi="Arial" w:cs="Times New Roman"/>
+                <w:sz w:val="18"/>
+                <w:szCs w:val="18"/>
+              </w:rPr>
+              <w:t>,</w:t>
             </w:r>
             <w:proofErr w:type="gramEnd"/>
             <w:r>
@@ -2834,6 +2968,41 @@
                 <w:szCs w:val="18"/>
               </w:rPr>
               <w:t>.</w:t>
+            </w:r>
+          </w:p>
+          <w:p>
+            <w:pPr>
+              <w:pStyle w:val="ListParagraph"/>
+              <w:widowControl w:val="0"/>
+              <w:numPr>
+                <w:ilvl w:val="0"/>
+                <w:numId w:val="11"/>
+              </w:numPr>
+              <w:autoSpaceDE w:val="0"/>
+              <w:autoSpaceDN w:val="0"/>
+              <w:adjustRightInd w:val="0"/>
+              <w:ind w:left="254" w:hanging="180"/>
+              <w:rPr>
+                <w:rFonts w:ascii="Arial" w:hAnsi="Arial" w:cs="Times New Roman"/>
+                <w:sz w:val="18"/>
+                <w:szCs w:val="18"/>
+              </w:rPr>
+            </w:pPr>
+            <w:r>
+              <w:rPr>
+                <w:rFonts w:ascii="Arial" w:hAnsi="Arial" w:cs="Times New Roman"/>
+                <w:sz w:val="18"/>
+                <w:szCs w:val="18"/>
+              </w:rPr>
+              <w:t>Xhakaj Overall Evaluation 4.5/5</w:t>
+            </w:r>
+            <w:r>
+              <w:rPr>
+                <w:rFonts w:ascii="Arial" w:hAnsi="Arial" w:cs="Times New Roman"/>
+                <w:sz w:val="18"/>
+                <w:szCs w:val="18"/>
+              </w:rPr>
+              <w:t>.0</w:t>
             </w:r>
           </w:p>
           <w:p>
@@ -3225,14 +3394,6 @@
                 <w:sz w:val="18"/>
                 <w:szCs w:val="18"/>
               </w:rPr>
-              <w:t>~</w:t>
-            </w:r>
-            <w:r>
-              <w:rPr>
-                <w:rFonts w:ascii="Arial" w:hAnsi="Arial" w:cs="Times New Roman"/>
-                <w:sz w:val="18"/>
-                <w:szCs w:val="18"/>
-              </w:rPr>
               <w:t>20 students</w:t>
             </w:r>
             <w:r>
@@ -3250,6 +3411,41 @@
                 <w:szCs w:val="18"/>
               </w:rPr>
               <w:t>, supervised individual and group work, held office hours.</w:t>
+            </w:r>
+          </w:p>
+          <w:p>
+            <w:pPr>
+              <w:pStyle w:val="ListParagraph"/>
+              <w:widowControl w:val="0"/>
+              <w:numPr>
+                <w:ilvl w:val="0"/>
+                <w:numId w:val="6"/>
+              </w:numPr>
+              <w:autoSpaceDE w:val="0"/>
+              <w:autoSpaceDN w:val="0"/>
+              <w:adjustRightInd w:val="0"/>
+              <w:ind w:left="232" w:hanging="158"/>
+              <w:rPr>
+                <w:rFonts w:ascii="Arial" w:hAnsi="Arial" w:cs="Times New Roman"/>
+                <w:sz w:val="18"/>
+                <w:szCs w:val="18"/>
+              </w:rPr>
+            </w:pPr>
+            <w:r>
+              <w:rPr>
+                <w:rFonts w:ascii="Arial" w:hAnsi="Arial" w:cs="Times New Roman"/>
+                <w:sz w:val="18"/>
+                <w:szCs w:val="18"/>
+              </w:rPr>
+              <w:t>Xhakaj Overall Evaluation: 4.92/5</w:t>
+            </w:r>
+            <w:r>
+              <w:rPr>
+                <w:rFonts w:ascii="Arial" w:hAnsi="Arial" w:cs="Times New Roman"/>
+                <w:sz w:val="18"/>
+                <w:szCs w:val="18"/>
+              </w:rPr>
+              <w:t>.0</w:t>
             </w:r>
           </w:p>
           <w:p>
@@ -4334,7 +4530,7 @@
                 <w:sz w:val="18"/>
                 <w:szCs w:val="18"/>
               </w:rPr>
-              <w:t xml:space="preserve"> to work with many outstanding students</w:t>
+              <w:t xml:space="preserve"> </w:t>
             </w:r>
             <w:r>
               <w:rPr>
@@ -4345,7 +4541,7 @@
                 <w:sz w:val="18"/>
                 <w:szCs w:val="18"/>
               </w:rPr>
-              <w:t xml:space="preserve">, </w:t>
+              <w:t xml:space="preserve">of working </w:t>
             </w:r>
             <w:r>
               <w:rPr>
@@ -4356,7 +4552,7 @@
                 <w:sz w:val="18"/>
                 <w:szCs w:val="18"/>
               </w:rPr>
-              <w:t>undergraduates</w:t>
+              <w:t>with outstanding students</w:t>
             </w:r>
             <w:r>
               <w:rPr>
@@ -4367,7 +4563,7 @@
                 <w:sz w:val="18"/>
                 <w:szCs w:val="18"/>
               </w:rPr>
-              <w:t xml:space="preserve"> </w:t>
+              <w:t xml:space="preserve">, </w:t>
             </w:r>
             <w:r>
               <w:rPr>
@@ -4378,7 +4574,7 @@
                 <w:sz w:val="18"/>
                 <w:szCs w:val="18"/>
               </w:rPr>
-              <w:t xml:space="preserve">and </w:t>
+              <w:t>undergraduates</w:t>
             </w:r>
             <w:r>
               <w:rPr>
@@ -4389,7 +4585,7 @@
                 <w:sz w:val="18"/>
                 <w:szCs w:val="18"/>
               </w:rPr>
-              <w:t>masters</w:t>
+              <w:t xml:space="preserve"> </w:t>
             </w:r>
             <w:r>
               <w:rPr>
@@ -4400,7 +4596,7 @@
                 <w:sz w:val="18"/>
                 <w:szCs w:val="18"/>
               </w:rPr>
-              <w:t xml:space="preserve">, from CMU </w:t>
+              <w:t xml:space="preserve">and </w:t>
             </w:r>
             <w:r>
               <w:rPr>
@@ -4411,7 +4607,7 @@
                 <w:sz w:val="18"/>
                 <w:szCs w:val="18"/>
               </w:rPr>
-              <w:t>and</w:t>
+              <w:t>masters</w:t>
             </w:r>
             <w:r>
               <w:rPr>
@@ -4422,7 +4618,7 @@
                 <w:sz w:val="18"/>
                 <w:szCs w:val="18"/>
               </w:rPr>
-              <w:t xml:space="preserve"> other </w:t>
+              <w:t xml:space="preserve">, from CMU </w:t>
             </w:r>
             <w:r>
               <w:rPr>
@@ -4433,7 +4629,7 @@
                 <w:sz w:val="18"/>
                 <w:szCs w:val="18"/>
               </w:rPr>
-              <w:t>schools</w:t>
+              <w:t>and</w:t>
             </w:r>
             <w:r>
               <w:rPr>
@@ -4444,7 +4640,7 @@
                 <w:sz w:val="18"/>
                 <w:szCs w:val="18"/>
               </w:rPr>
-              <w:t xml:space="preserve">. </w:t>
+              <w:t xml:space="preserve"> other </w:t>
             </w:r>
             <w:r>
               <w:rPr>
@@ -4455,7 +4651,7 @@
                 <w:sz w:val="18"/>
                 <w:szCs w:val="18"/>
               </w:rPr>
-              <w:t>Their</w:t>
+              <w:t>schools</w:t>
             </w:r>
             <w:r>
               <w:rPr>
@@ -4466,7 +4662,51 @@
                 <w:sz w:val="18"/>
                 <w:szCs w:val="18"/>
               </w:rPr>
-              <w:t xml:space="preserve"> majors were interdisciplinary </w:t>
+              <w:t xml:space="preserve">. </w:t>
+            </w:r>
+            <w:r>
+              <w:rPr>
+                <w:rFonts w:ascii="Arial" w:hAnsi="Arial" w:cs="Arial"/>
+                <w:bCs/>
+                <w:i/>
+                <w:iCs/>
+                <w:sz w:val="18"/>
+                <w:szCs w:val="18"/>
+              </w:rPr>
+              <w:t>Their</w:t>
+            </w:r>
+            <w:r>
+              <w:rPr>
+                <w:rFonts w:ascii="Arial" w:hAnsi="Arial" w:cs="Arial"/>
+                <w:bCs/>
+                <w:i/>
+                <w:iCs/>
+                <w:sz w:val="18"/>
+                <w:szCs w:val="18"/>
+              </w:rPr>
+              <w:t xml:space="preserve"> majors were interdisciplinary</w:t>
+            </w:r>
+            <w:r>
+              <w:rPr>
+                <w:rFonts w:ascii="Arial" w:hAnsi="Arial" w:cs="Arial"/>
+                <w:bCs/>
+                <w:i/>
+                <w:iCs/>
+                <w:sz w:val="18"/>
+                <w:szCs w:val="18"/>
+              </w:rPr>
+              <w:t>,</w:t>
+            </w:r>
+            <w:r>
+              <w:rPr>
+                <w:rFonts w:ascii="Arial" w:hAnsi="Arial" w:cs="Arial"/>
+                <w:bCs/>
+                <w:i/>
+                <w:iCs/>
+                <w:sz w:val="18"/>
+                <w:szCs w:val="18"/>
+              </w:rPr>
+              <w:t xml:space="preserve"> </w:t>
             </w:r>
             <w:r>
               <w:rPr>
@@ -4829,7 +5069,6 @@
                 <w:sz w:val="20"/>
                 <w:szCs w:val="20"/>
               </w:rPr>
-              <w:lastRenderedPageBreak/>
               <w:t xml:space="preserve">Undergraduate Independent Study and Research Assistants, </w:t>
             </w:r>
             <w:r>
@@ -5904,7 +6143,23 @@
                 <w:sz w:val="18"/>
                 <w:szCs w:val="18"/>
               </w:rPr>
-              <w:t xml:space="preserve">. Took a range of courses on education including </w:t>
+              <w:t>. Took a range of courses on education</w:t>
+            </w:r>
+            <w:r>
+              <w:rPr>
+                <w:rFonts w:ascii="Arial" w:hAnsi="Arial" w:cs="Times New Roman"/>
+                <w:sz w:val="18"/>
+                <w:szCs w:val="18"/>
+              </w:rPr>
+              <w:t>,</w:t>
+            </w:r>
+            <w:r>
+              <w:rPr>
+                <w:rFonts w:ascii="Arial" w:hAnsi="Arial" w:cs="Times New Roman"/>
+                <w:sz w:val="18"/>
+                <w:szCs w:val="18"/>
+              </w:rPr>
+              <w:t xml:space="preserve"> including </w:t>
             </w:r>
             <w:hyperlink r:id="rId17" w:history="1">
               <w:r>
@@ -11724,6 +11979,7 @@
                 <w:b/>
                 <w:bCs/>
               </w:rPr>
+              <w:lastRenderedPageBreak/>
               <w:t>DEPARTMENT SERVICE</w:t>
             </w:r>
           </w:p>
@@ -12616,7 +12872,7 @@
       <w:footerReference w:type="even" r:id="rId19"/>
       <w:footerReference w:type="default" r:id="rId20"/>
       <w:pgSz w:w="12240" w:h="15840"/>
-      <w:pgMar w:top="810" w:right="1800" w:bottom="1260" w:left="1800" w:header="720" w:footer="720" w:gutter="0"/>
+      <w:pgMar w:top="675" w:right="1800" w:bottom="1197" w:left="1800" w:header="720" w:footer="720" w:gutter="0"/>
       <w:cols w:space="720"/>
       <w:docGrid w:linePitch="360"/>
     </w:sectPr>

</xml_diff>

<commit_message>
final cv before job apps2
</commit_message>
<xml_diff>
--- a/cv/CV-fran-sept-2020-teaching.docx
+++ b/cv/CV-fran-sept-2020-teaching.docx
@@ -2352,6 +2352,16 @@
             <w:pPr>
               <w:jc w:val="right"/>
               <w:rPr>
+                <w:rFonts w:ascii="Arial" w:hAnsi="Arial" w:cs="Times New Roman"/>
+                <w:sz w:val="20"/>
+                <w:szCs w:val="20"/>
+              </w:rPr>
+            </w:pPr>
+          </w:p>
+          <w:p>
+            <w:pPr>
+              <w:jc w:val="right"/>
+              <w:rPr>
                 <w:rFonts w:ascii="Arial" w:hAnsi="Arial"/>
                 <w:sz w:val="18"/>
                 <w:szCs w:val="18"/>
@@ -2363,7 +2373,6 @@
                 <w:sz w:val="20"/>
                 <w:szCs w:val="20"/>
               </w:rPr>
-              <w:lastRenderedPageBreak/>
               <w:t>Instructor</w:t>
             </w:r>
           </w:p>
@@ -2373,6 +2382,20 @@
             <w:tcW w:w="8390" w:type="dxa"/>
             <w:gridSpan w:val="5"/>
           </w:tcPr>
+          <w:p>
+            <w:pPr>
+              <w:widowControl w:val="0"/>
+              <w:autoSpaceDE w:val="0"/>
+              <w:autoSpaceDN w:val="0"/>
+              <w:adjustRightInd w:val="0"/>
+              <w:rPr>
+                <w:rFonts w:ascii="Arial" w:hAnsi="Arial" w:cs="Times New Roman"/>
+                <w:b/>
+                <w:sz w:val="20"/>
+                <w:szCs w:val="20"/>
+              </w:rPr>
+            </w:pPr>
+          </w:p>
           <w:p>
             <w:pPr>
               <w:widowControl w:val="0"/>
@@ -7563,6 +7586,28 @@
               <w:ind w:right="72"/>
               <w:jc w:val="right"/>
               <w:rPr>
+                <w:rFonts w:ascii="Arial" w:hAnsi="Arial" w:cs="Times New Roman"/>
+                <w:sz w:val="18"/>
+                <w:szCs w:val="18"/>
+              </w:rPr>
+            </w:pPr>
+          </w:p>
+          <w:p>
+            <w:pPr>
+              <w:ind w:right="72"/>
+              <w:jc w:val="right"/>
+              <w:rPr>
+                <w:rFonts w:ascii="Arial" w:hAnsi="Arial" w:cs="Times New Roman"/>
+                <w:sz w:val="18"/>
+                <w:szCs w:val="18"/>
+              </w:rPr>
+            </w:pPr>
+          </w:p>
+          <w:p>
+            <w:pPr>
+              <w:ind w:right="72"/>
+              <w:jc w:val="right"/>
+              <w:rPr>
                 <w:rFonts w:ascii="Arial" w:hAnsi="Arial"/>
                 <w:sz w:val="18"/>
                 <w:szCs w:val="18"/>
@@ -7574,7 +7619,6 @@
                 <w:sz w:val="18"/>
                 <w:szCs w:val="18"/>
               </w:rPr>
-              <w:lastRenderedPageBreak/>
               <w:t>Summer 201</w:t>
             </w:r>
             <w:r>
@@ -7592,6 +7636,34 @@
             <w:tcW w:w="8390" w:type="dxa"/>
             <w:gridSpan w:val="5"/>
           </w:tcPr>
+          <w:p>
+            <w:pPr>
+              <w:widowControl w:val="0"/>
+              <w:autoSpaceDE w:val="0"/>
+              <w:autoSpaceDN w:val="0"/>
+              <w:adjustRightInd w:val="0"/>
+              <w:rPr>
+                <w:rFonts w:ascii="Arial" w:hAnsi="Arial" w:cs="Times New Roman"/>
+                <w:i/>
+                <w:sz w:val="18"/>
+                <w:szCs w:val="18"/>
+              </w:rPr>
+            </w:pPr>
+          </w:p>
+          <w:p>
+            <w:pPr>
+              <w:widowControl w:val="0"/>
+              <w:autoSpaceDE w:val="0"/>
+              <w:autoSpaceDN w:val="0"/>
+              <w:adjustRightInd w:val="0"/>
+              <w:rPr>
+                <w:rFonts w:ascii="Arial" w:hAnsi="Arial" w:cs="Times New Roman"/>
+                <w:i/>
+                <w:sz w:val="18"/>
+                <w:szCs w:val="18"/>
+              </w:rPr>
+            </w:pPr>
+          </w:p>
           <w:p>
             <w:pPr>
               <w:widowControl w:val="0"/>
@@ -9624,14 +9696,23 @@
                 <w:szCs w:val="26"/>
               </w:rPr>
             </w:pPr>
-            <w:r>
+          </w:p>
+          <w:p>
+            <w:pPr>
               <w:rPr>
                 <w:rFonts w:ascii="Arial" w:hAnsi="Arial" w:cs="Times New Roman"/>
                 <w:b/>
                 <w:sz w:val="26"/>
                 <w:szCs w:val="26"/>
               </w:rPr>
-              <w:lastRenderedPageBreak/>
+            </w:pPr>
+            <w:r>
+              <w:rPr>
+                <w:rFonts w:ascii="Arial" w:hAnsi="Arial" w:cs="Times New Roman"/>
+                <w:b/>
+                <w:sz w:val="26"/>
+                <w:szCs w:val="26"/>
+              </w:rPr>
               <w:t>UNPUBLISHED SENIOR THESIS</w:t>
             </w:r>
           </w:p>
@@ -11973,13 +12054,26 @@
                 <w:bCs/>
               </w:rPr>
             </w:pPr>
-            <w:r>
+          </w:p>
+          <w:p>
+            <w:pPr>
+              <w:widowControl w:val="0"/>
+              <w:autoSpaceDE w:val="0"/>
+              <w:autoSpaceDN w:val="0"/>
+              <w:adjustRightInd w:val="0"/>
+              <w:ind w:left="-114"/>
               <w:rPr>
                 <w:rFonts w:ascii="Arial" w:hAnsi="Arial" w:cs="Times New Roman"/>
                 <w:b/>
                 <w:bCs/>
               </w:rPr>
-              <w:lastRenderedPageBreak/>
+            </w:pPr>
+            <w:r>
+              <w:rPr>
+                <w:rFonts w:ascii="Arial" w:hAnsi="Arial" w:cs="Times New Roman"/>
+                <w:b/>
+                <w:bCs/>
+              </w:rPr>
               <w:t>DEPARTMENT SERVICE</w:t>
             </w:r>
           </w:p>
@@ -12872,7 +12966,7 @@
       <w:footerReference w:type="even" r:id="rId19"/>
       <w:footerReference w:type="default" r:id="rId20"/>
       <w:pgSz w:w="12240" w:h="15840"/>
-      <w:pgMar w:top="675" w:right="1800" w:bottom="1197" w:left="1800" w:header="720" w:footer="720" w:gutter="0"/>
+      <w:pgMar w:top="675" w:right="1800" w:bottom="1062" w:left="1800" w:header="720" w:footer="720" w:gutter="0"/>
       <w:cols w:space="720"/>
       <w:docGrid w:linePitch="360"/>
     </w:sectPr>

</xml_diff>